<commit_message>
Description of layer diagrams updated
</commit_message>
<xml_diff>
--- a/doc/Design document.docx
+++ b/doc/Design document.docx
@@ -121,7 +121,6 @@
         </w:rPr>
         <w:t xml:space="preserve">Proyecto </w:t>
       </w:r>
-      <w:proofErr w:type="spellStart"/>
       <w:r>
         <w:rPr>
           <w:rFonts w:asciiTheme="majorHAnsi" w:eastAsiaTheme="majorEastAsia" w:hAnsiTheme="majorHAnsi" w:cstheme="majorBidi"/>
@@ -133,7 +132,6 @@
         </w:rPr>
         <w:t>Standby</w:t>
       </w:r>
-      <w:proofErr w:type="spellEnd"/>
     </w:p>
     <w:p>
       <w:pPr>
@@ -207,18 +205,8 @@
           <w:color w:val="222222"/>
           <w:shd w:val="clear" w:color="auto" w:fill="FFFFFF"/>
         </w:rPr>
-        <w:t xml:space="preserve">Bogdan, George </w:t>
-      </w:r>
-      <w:proofErr w:type="spellStart"/>
-      <w:r>
-        <w:rPr>
-          <w:rFonts w:cstheme="minorHAnsi"/>
-          <w:color w:val="222222"/>
-          <w:shd w:val="clear" w:color="auto" w:fill="FFFFFF"/>
-        </w:rPr>
-        <w:t>Laurentiu</w:t>
-      </w:r>
-      <w:proofErr w:type="spellEnd"/>
+        <w:t>Bogdan, George Laurentiu</w:t>
+      </w:r>
     </w:p>
     <w:p>
       <w:pPr>
@@ -232,14 +220,12 @@
           <w:lang w:val="es-ES"/>
         </w:rPr>
       </w:pPr>
-      <w:proofErr w:type="spellStart"/>
       <w:r>
         <w:rPr>
           <w:rFonts w:cstheme="minorHAnsi"/>
         </w:rPr>
         <w:t>Diz</w:t>
       </w:r>
-      <w:proofErr w:type="spellEnd"/>
       <w:r>
         <w:rPr>
           <w:rFonts w:cstheme="minorHAnsi"/>
@@ -3654,40 +3640,26 @@
         <w:pStyle w:val="Ttulo1"/>
         <w:jc w:val="center"/>
         <w:rPr>
-          <w:lang w:val="es-ES"/>
+          <w:lang w:val="en-GB"/>
         </w:rPr>
       </w:pPr>
       <w:bookmarkStart w:id="2" w:name="_Toc61816759"/>
       <w:r>
         <w:rPr>
-          <w:lang w:val="es-ES"/>
+          <w:lang w:val="en-GB"/>
         </w:rPr>
         <w:lastRenderedPageBreak/>
         <w:t>UML</w:t>
       </w:r>
       <w:r>
         <w:rPr>
-          <w:lang w:val="es-ES"/>
-        </w:rPr>
-        <w:t xml:space="preserve"> </w:t>
-      </w:r>
-      <w:proofErr w:type="spellStart"/>
-      <w:r>
-        <w:rPr>
-          <w:lang w:val="es-ES"/>
-        </w:rPr>
-        <w:t>Diagram</w:t>
-      </w:r>
-      <w:proofErr w:type="spellEnd"/>
-      <w:r>
-        <w:rPr>
-          <w:lang w:val="es-ES"/>
-        </w:rPr>
-        <w:t>(s)</w:t>
-      </w:r>
-      <w:r>
-        <w:rPr>
-          <w:lang w:val="es-ES"/>
+          <w:lang w:val="en-GB"/>
+        </w:rPr>
+        <w:t xml:space="preserve"> Diagram(s)</w:t>
+      </w:r>
+      <w:r>
+        <w:rPr>
+          <w:lang w:val="en-GB"/>
         </w:rPr>
         <w:t>:</w:t>
       </w:r>
@@ -3698,45 +3670,15 @@
         <w:pStyle w:val="Ttulo2"/>
         <w:jc w:val="center"/>
         <w:rPr>
-          <w:lang w:val="es-ES"/>
-        </w:rPr>
-      </w:pPr>
-      <w:proofErr w:type="spellStart"/>
-      <w:r>
-        <w:rPr>
-          <w:lang w:val="es-ES"/>
-        </w:rPr>
-        <w:t>Domain</w:t>
-      </w:r>
-      <w:proofErr w:type="spellEnd"/>
-      <w:r>
-        <w:rPr>
-          <w:lang w:val="es-ES"/>
-        </w:rPr>
-        <w:t>/</w:t>
-      </w:r>
-      <w:proofErr w:type="spellStart"/>
-      <w:r>
-        <w:rPr>
-          <w:lang w:val="es-ES"/>
-        </w:rPr>
-        <w:t>Design</w:t>
-      </w:r>
-      <w:proofErr w:type="spellEnd"/>
-      <w:r>
-        <w:rPr>
-          <w:lang w:val="es-ES"/>
-        </w:rPr>
-        <w:t xml:space="preserve"> </w:t>
-      </w:r>
-      <w:proofErr w:type="spellStart"/>
-      <w:r>
-        <w:rPr>
-          <w:lang w:val="es-ES"/>
-        </w:rPr>
-        <w:t>Diagram</w:t>
-      </w:r>
-      <w:proofErr w:type="spellEnd"/>
+          <w:lang w:val="en-GB"/>
+        </w:rPr>
+      </w:pPr>
+      <w:r>
+        <w:rPr>
+          <w:lang w:val="en-GB"/>
+        </w:rPr>
+        <w:t>Domain/Design Diagram</w:t>
+      </w:r>
     </w:p>
     <w:p>
       <w:pPr>
@@ -3840,26 +3782,6 @@
           <w:lang w:val="en-GB"/>
         </w:rPr>
       </w:pPr>
-      <w:r>
-        <w:rPr>
-          <w:lang w:val="en-GB"/>
-        </w:rPr>
-        <w:t xml:space="preserve">In this section, the layer diagram has been drawn up. Due to the large number of controllers, </w:t>
-      </w:r>
-      <w:proofErr w:type="gramStart"/>
-      <w:r>
-        <w:rPr>
-          <w:lang w:val="en-GB"/>
-        </w:rPr>
-        <w:t>services</w:t>
-      </w:r>
-      <w:proofErr w:type="gramEnd"/>
-      <w:r>
-        <w:rPr>
-          <w:lang w:val="en-GB"/>
-        </w:rPr>
-        <w:t xml:space="preserve"> and repositories; it has been decided to divide it into three to show the relationships more clearly.</w:t>
-      </w:r>
     </w:p>
     <w:p>
       <w:pPr>
@@ -3868,152 +3790,132 @@
           <w:lang w:val="en-GB"/>
         </w:rPr>
       </w:pPr>
-      <w:bookmarkStart w:id="3" w:name="_Toc61816761"/>
+      <w:r>
+        <w:rPr>
+          <w:lang w:val="en-GB"/>
+        </w:rPr>
+        <w:t>In the following, several layer diagrams have been made to show the relationships between controllers, services and repositories. Due to the large number of them, it has been divided into five different layer diagrams.</w:t>
+      </w:r>
+    </w:p>
+    <w:p>
+      <w:pPr>
+        <w:jc w:val="both"/>
+        <w:rPr>
+          <w:lang w:val="en-GB"/>
+        </w:rPr>
+      </w:pPr>
+      <w:r>
+        <w:rPr>
+          <w:lang w:val="en-GB"/>
+        </w:rPr>
+        <w:t>1. This first diagram shows the interaction of the controllers directly related to the users: UserController, FilmmakerController and CompanyController. Not all related services will be detailed in this diagram (ShortFilmService and SubscriptionService, as they will be detailed when the flow of their respective controllers is shown). Thus, the following services are detailed: UserService,</w:t>
+      </w:r>
+      <w:r>
+        <w:rPr>
+          <w:lang w:val="en-GB"/>
+        </w:rPr>
+        <w:t xml:space="preserve"> </w:t>
+      </w:r>
+      <w:r>
+        <w:rPr>
+          <w:lang w:val="en-GB"/>
+        </w:rPr>
+        <w:t>FilmmakerS</w:t>
+      </w:r>
+      <w:r>
+        <w:rPr>
+          <w:lang w:val="en-GB"/>
+        </w:rPr>
+        <w:t>e</w:t>
+      </w:r>
+      <w:r>
+        <w:rPr>
+          <w:lang w:val="en-GB"/>
+        </w:rPr>
+        <w:t>rvice,</w:t>
+      </w:r>
+      <w:r>
+        <w:rPr>
+          <w:lang w:val="en-GB"/>
+        </w:rPr>
+        <w:t xml:space="preserve"> </w:t>
+      </w:r>
+      <w:r>
+        <w:rPr>
+          <w:lang w:val="en-GB"/>
+        </w:rPr>
+        <w:t>CompanyService and NotificationConfigurationService.</w:t>
+      </w:r>
+    </w:p>
+    <w:p>
+      <w:pPr>
+        <w:jc w:val="both"/>
+        <w:rPr>
+          <w:lang w:val="en-GB"/>
+        </w:rPr>
+      </w:pPr>
+      <w:r>
+        <w:rPr>
+          <w:lang w:val="en-GB"/>
+        </w:rPr>
+        <w:t>2. The second diagram shows the interaction of the controllers directly related to the user configuration: PrivacyRequestController and NotificationController. UserService will not be detailed, as it has been done in the previous diagram. Thus, the following services are detailed: PrivacyRequestService and NotificationService.</w:t>
+      </w:r>
+    </w:p>
+    <w:p>
+      <w:pPr>
+        <w:jc w:val="both"/>
+        <w:rPr>
+          <w:lang w:val="en-GB"/>
+        </w:rPr>
+      </w:pPr>
+      <w:r>
+        <w:rPr>
+          <w:lang w:val="en-GB"/>
+        </w:rPr>
+        <w:t>3. The third diagram shows the interaction of the controllers related to two actions that users can perform (commenting and rating): RatingController, CommentController. Not all the related services are detailed in this diagram (ShortFilmService and SubscriptionService, as they will be detailed when the flow of their respective controllers is shown). Thus, the following services are detailed: RatingService, CommentService.</w:t>
+      </w:r>
+    </w:p>
+    <w:p>
+      <w:pPr>
+        <w:jc w:val="both"/>
+        <w:rPr>
+          <w:lang w:val="en-GB"/>
+        </w:rPr>
+      </w:pPr>
+      <w:r>
+        <w:rPr>
+          <w:lang w:val="en-GB"/>
+        </w:rPr>
+        <w:t>4. The fourth diagram shows the interaction of the ShortFilmController. It has been put in one diagram only, as it encompasses a large number of services. Some services are not detailed because they have already been detailed and others because they will be detailed with their respective controllers. Thus, the following services are detailed: TagService, ShortFilmService and RoleService.</w:t>
+      </w:r>
+    </w:p>
+    <w:p>
+      <w:pPr>
+        <w:jc w:val="both"/>
+        <w:rPr>
+          <w:lang w:val="en-GB"/>
+        </w:rPr>
+      </w:pPr>
+      <w:r>
+        <w:rPr>
+          <w:lang w:val="en-GB"/>
+        </w:rPr>
+        <w:t>5. The fifth diagram shows the interaction of the controllers related to actions related to users and films: SubscriptionController, SearchController and FavouriteController. Those services that have already been detailed will not be detailed. Thus, the following services are detailed: SubscriptionService and FavouriteService.</w:t>
+      </w:r>
+    </w:p>
+    <w:p>
+      <w:pPr>
+        <w:jc w:val="both"/>
+        <w:rPr>
+          <w:lang w:val="en-GB"/>
+        </w:rPr>
+      </w:pPr>
       <w:r>
         <w:rPr>
           <w:noProof/>
           <w:lang w:val="es-ES"/>
         </w:rPr>
-        <w:drawing>
-          <wp:anchor distT="0" distB="0" distL="114300" distR="114300" simplePos="0" relativeHeight="251658240" behindDoc="0" locked="0" layoutInCell="1" allowOverlap="1" wp14:anchorId="39435845" wp14:editId="5D634579">
-            <wp:simplePos x="0" y="0"/>
-            <wp:positionH relativeFrom="margin">
-              <wp:posOffset>-373380</wp:posOffset>
-            </wp:positionH>
-            <wp:positionV relativeFrom="paragraph">
-              <wp:posOffset>671830</wp:posOffset>
-            </wp:positionV>
-            <wp:extent cx="6859270" cy="6766560"/>
-            <wp:effectExtent l="0" t="0" r="0" b="0"/>
-            <wp:wrapSquare wrapText="bothSides"/>
-            <wp:docPr id="2" name="Imagen 2"/>
-            <wp:cNvGraphicFramePr>
-              <a:graphicFrameLocks xmlns:a="http://schemas.openxmlformats.org/drawingml/2006/main" noChangeAspect="1"/>
-            </wp:cNvGraphicFramePr>
-            <a:graphic xmlns:a="http://schemas.openxmlformats.org/drawingml/2006/main">
-              <a:graphicData uri="http://schemas.openxmlformats.org/drawingml/2006/picture">
-                <pic:pic xmlns:pic="http://schemas.openxmlformats.org/drawingml/2006/picture">
-                  <pic:nvPicPr>
-                    <pic:cNvPr id="0" name="Picture 1"/>
-                    <pic:cNvPicPr>
-                      <a:picLocks noChangeAspect="1" noChangeArrowheads="1"/>
-                    </pic:cNvPicPr>
-                  </pic:nvPicPr>
-                  <pic:blipFill>
-                    <a:blip r:embed="rId13">
-                      <a:extLst>
-                        <a:ext uri="{28A0092B-C50C-407E-A947-70E740481C1C}">
-                          <a14:useLocalDpi xmlns:a14="http://schemas.microsoft.com/office/drawing/2010/main" val="0"/>
-                        </a:ext>
-                      </a:extLst>
-                    </a:blip>
-                    <a:srcRect/>
-                    <a:stretch>
-                      <a:fillRect/>
-                    </a:stretch>
-                  </pic:blipFill>
-                  <pic:spPr bwMode="auto">
-                    <a:xfrm>
-                      <a:off x="0" y="0"/>
-                      <a:ext cx="6859270" cy="6766560"/>
-                    </a:xfrm>
-                    <a:prstGeom prst="rect">
-                      <a:avLst/>
-                    </a:prstGeom>
-                    <a:noFill/>
-                    <a:ln>
-                      <a:noFill/>
-                    </a:ln>
-                  </pic:spPr>
-                </pic:pic>
-              </a:graphicData>
-            </a:graphic>
-            <wp14:sizeRelH relativeFrom="margin">
-              <wp14:pctWidth>0</wp14:pctWidth>
-            </wp14:sizeRelH>
-            <wp14:sizeRelV relativeFrom="margin">
-              <wp14:pctHeight>0</wp14:pctHeight>
-            </wp14:sizeRelV>
-          </wp:anchor>
-        </w:drawing>
-      </w:r>
-      <w:bookmarkEnd w:id="3"/>
-      <w:r>
-        <w:rPr>
-          <w:lang w:val="en-GB"/>
-        </w:rPr>
-        <w:t>The first diagram has focused on controllers, repositories and services</w:t>
-      </w:r>
-      <w:r>
-        <w:rPr>
-          <w:lang w:val="en-GB"/>
-        </w:rPr>
-        <w:t xml:space="preserve"> related to users</w:t>
-      </w:r>
-      <w:r>
-        <w:rPr>
-          <w:lang w:val="en-GB"/>
-        </w:rPr>
-        <w:t>.</w:t>
-      </w:r>
-      <w:r>
-        <w:rPr>
-          <w:lang w:val="en-GB"/>
-        </w:rPr>
-        <w:t xml:space="preserve"> </w:t>
-      </w:r>
-      <w:r>
-        <w:rPr>
-          <w:lang w:val="en-GB"/>
-        </w:rPr>
-        <w:t xml:space="preserve">The second diagram focuses on the controllers, repositories and services related to the management of </w:t>
-      </w:r>
-      <w:proofErr w:type="spellStart"/>
-      <w:r>
-        <w:rPr>
-          <w:lang w:val="en-GB"/>
-        </w:rPr>
-        <w:t>shortfilms</w:t>
-      </w:r>
-      <w:proofErr w:type="spellEnd"/>
-      <w:r>
-        <w:rPr>
-          <w:lang w:val="en-GB"/>
-        </w:rPr>
-        <w:t xml:space="preserve">, </w:t>
-      </w:r>
-      <w:r>
-        <w:rPr>
-          <w:lang w:val="en-GB"/>
-        </w:rPr>
         <w:lastRenderedPageBreak/>
-        <w:t>comments and ratings.</w:t>
-      </w:r>
-      <w:r>
-        <w:rPr>
-          <w:lang w:val="en-GB"/>
-        </w:rPr>
-        <w:t xml:space="preserve"> </w:t>
-      </w:r>
-      <w:r>
-        <w:rPr>
-          <w:lang w:val="en-GB"/>
-        </w:rPr>
-        <w:t>Finally, the third diagram represents all the controllers, repositories and services related to the management of notifications and privacy requests</w:t>
-      </w:r>
-    </w:p>
-    <w:p>
-      <w:pPr>
-        <w:jc w:val="both"/>
-        <w:rPr>
-          <w:lang w:val="en-GB"/>
-        </w:rPr>
-      </w:pPr>
-      <w:r>
-        <w:rPr>
-          <w:noProof/>
-          <w:lang w:val="es-ES"/>
-        </w:rPr>
         <w:drawing>
           <wp:anchor distT="0" distB="0" distL="114300" distR="114300" simplePos="0" relativeHeight="251659264" behindDoc="0" locked="0" layoutInCell="1" allowOverlap="1" wp14:anchorId="3FD5733E" wp14:editId="4A4E5D27">
             <wp:simplePos x="0" y="0"/>
@@ -4040,7 +3942,7 @@
                     </pic:cNvPicPr>
                   </pic:nvPicPr>
                   <pic:blipFill>
-                    <a:blip r:embed="rId14">
+                    <a:blip r:embed="rId13">
                       <a:extLst>
                         <a:ext uri="{28A0092B-C50C-407E-A947-70E740481C1C}">
                           <a14:useLocalDpi xmlns:a14="http://schemas.microsoft.com/office/drawing/2010/main" val="0"/>
@@ -4138,7 +4040,7 @@
                     </pic:cNvPicPr>
                   </pic:nvPicPr>
                   <pic:blipFill>
-                    <a:blip r:embed="rId15">
+                    <a:blip r:embed="rId14">
                       <a:extLst>
                         <a:ext uri="{28A0092B-C50C-407E-A947-70E740481C1C}">
                           <a14:useLocalDpi xmlns:a14="http://schemas.microsoft.com/office/drawing/2010/main" val="0"/>
@@ -4207,7 +4109,7 @@
           <w:lang w:val="en-GB"/>
         </w:rPr>
       </w:pPr>
-      <w:bookmarkStart w:id="4" w:name="_Toc61816763"/>
+      <w:bookmarkStart w:id="3" w:name="_Toc61816763"/>
       <w:r>
         <w:rPr>
           <w:lang w:val="en-GB"/>
@@ -4226,35 +4128,35 @@
         </w:rPr>
         <w:t xml:space="preserve"> Model-View-Controller</w:t>
       </w:r>
+      <w:bookmarkEnd w:id="3"/>
+    </w:p>
+    <w:p>
+      <w:pPr>
+        <w:pStyle w:val="Ttulo3"/>
+        <w:rPr>
+          <w:lang w:val="en-GB"/>
+        </w:rPr>
+      </w:pPr>
+      <w:bookmarkStart w:id="4" w:name="_Toc61816764"/>
+      <w:r>
+        <w:rPr>
+          <w:lang w:val="en-GB"/>
+        </w:rPr>
+        <w:t>T</w:t>
+      </w:r>
+      <w:r>
+        <w:rPr>
+          <w:lang w:val="en-GB"/>
+        </w:rPr>
+        <w:t>ype</w:t>
+      </w:r>
+      <w:r>
+        <w:rPr>
+          <w:lang w:val="en-GB"/>
+        </w:rPr>
+        <w:t xml:space="preserve">: </w:t>
+      </w:r>
       <w:bookmarkEnd w:id="4"/>
-    </w:p>
-    <w:p>
-      <w:pPr>
-        <w:pStyle w:val="Ttulo3"/>
-        <w:rPr>
-          <w:lang w:val="en-GB"/>
-        </w:rPr>
-      </w:pPr>
-      <w:bookmarkStart w:id="5" w:name="_Toc61816764"/>
-      <w:r>
-        <w:rPr>
-          <w:lang w:val="en-GB"/>
-        </w:rPr>
-        <w:t>T</w:t>
-      </w:r>
-      <w:r>
-        <w:rPr>
-          <w:lang w:val="en-GB"/>
-        </w:rPr>
-        <w:t>ype</w:t>
-      </w:r>
-      <w:r>
-        <w:rPr>
-          <w:lang w:val="en-GB"/>
-        </w:rPr>
-        <w:t xml:space="preserve">: </w:t>
-      </w:r>
-      <w:bookmarkEnd w:id="5"/>
       <w:r>
         <w:rPr>
           <w:lang w:val="en-GB"/>
@@ -4431,7 +4333,6 @@
           <w:lang w:val="en-GB"/>
         </w:rPr>
       </w:pPr>
-      <w:proofErr w:type="spellStart"/>
       <w:r>
         <w:rPr>
           <w:b/>
@@ -4440,7 +4341,6 @@
         </w:rPr>
         <w:t>io.github.fourfantastics.standby.model</w:t>
       </w:r>
-      <w:proofErr w:type="spellEnd"/>
       <w:r>
         <w:rPr>
           <w:lang w:val="en-GB"/>
@@ -4459,345 +4359,185 @@
         <w:rPr>
           <w:lang w:val="en-GB"/>
         </w:rPr>
-        <w:t xml:space="preserve">In this package all the application model classes are encapsulated{ Comment , Company, Filmmaker, Notification, Notification Configuration, Notification Type, Privacy Request, Rating, </w:t>
-      </w:r>
-      <w:proofErr w:type="spellStart"/>
-      <w:r>
-        <w:rPr>
-          <w:lang w:val="en-GB"/>
-        </w:rPr>
-        <w:t>RequestStateType</w:t>
-      </w:r>
-      <w:proofErr w:type="spellEnd"/>
-      <w:r>
-        <w:rPr>
-          <w:lang w:val="en-GB"/>
-        </w:rPr>
-        <w:t xml:space="preserve">, Role, </w:t>
-      </w:r>
-      <w:proofErr w:type="spellStart"/>
-      <w:r>
-        <w:rPr>
-          <w:lang w:val="en-GB"/>
-        </w:rPr>
-        <w:t>RoleType</w:t>
-      </w:r>
-      <w:proofErr w:type="spellEnd"/>
-      <w:r>
-        <w:rPr>
-          <w:lang w:val="en-GB"/>
-        </w:rPr>
-        <w:t xml:space="preserve">, </w:t>
-      </w:r>
-      <w:proofErr w:type="spellStart"/>
-      <w:r>
-        <w:rPr>
-          <w:lang w:val="en-GB"/>
-        </w:rPr>
-        <w:t>ShortiFilm</w:t>
-      </w:r>
-      <w:proofErr w:type="spellEnd"/>
-      <w:r>
-        <w:rPr>
-          <w:lang w:val="en-GB"/>
-        </w:rPr>
-        <w:t xml:space="preserve">, Tag, User, </w:t>
-      </w:r>
-      <w:proofErr w:type="spellStart"/>
-      <w:r>
-        <w:rPr>
-          <w:lang w:val="en-GB"/>
-        </w:rPr>
-        <w:t>UserType</w:t>
-      </w:r>
-      <w:proofErr w:type="spellEnd"/>
-      <w:r>
-        <w:rPr>
-          <w:lang w:val="en-GB"/>
-        </w:rPr>
-        <w:t>}, on this classes there are the business logic necessary to work with them (relation between the entities, attributes characteristic as @notNull etc …).</w:t>
-      </w:r>
-    </w:p>
-    <w:p>
-      <w:pPr>
-        <w:rPr>
-          <w:lang w:val="en-GB"/>
-        </w:rPr>
-      </w:pPr>
-      <w:proofErr w:type="spellStart"/>
-      <w:proofErr w:type="gramStart"/>
+        <w:t>In this package all the application model classes are encapsulated{ Comment , Company, Filmmaker, Notification, Notification Configuration, Notification Type, Privacy Request, Rating, RequestStateType, Role, RoleType, ShortiFilm, Tag, User, UserType}, on this classes there are the business logic necessary to work with them (relation between the entities, attributes characteristic as @notNull etc …).</w:t>
+      </w:r>
+    </w:p>
+    <w:p>
+      <w:pPr>
+        <w:rPr>
+          <w:lang w:val="en-GB"/>
+        </w:rPr>
+      </w:pPr>
       <w:r>
         <w:rPr>
           <w:b/>
           <w:bCs/>
           <w:lang w:val="en-GB"/>
         </w:rPr>
-        <w:t>io.github</w:t>
-      </w:r>
-      <w:proofErr w:type="gramEnd"/>
+        <w:t>io.github.fourfantastics.standby.model.form</w:t>
+      </w:r>
+      <w:r>
+        <w:rPr>
+          <w:lang w:val="en-GB"/>
+        </w:rPr>
+        <w:t xml:space="preserve"> </w:t>
+      </w:r>
       <w:r>
         <w:rPr>
           <w:b/>
           <w:bCs/>
           <w:lang w:val="en-GB"/>
         </w:rPr>
-        <w:t>.fourfantastics.standby.model.form</w:t>
-      </w:r>
-      <w:proofErr w:type="spellEnd"/>
-      <w:r>
-        <w:rPr>
-          <w:lang w:val="en-GB"/>
-        </w:rPr>
-        <w:t xml:space="preserve"> </w:t>
-      </w:r>
+        <w:t xml:space="preserve">: </w:t>
+      </w:r>
+      <w:r>
+        <w:rPr>
+          <w:lang w:val="en-GB"/>
+        </w:rPr>
+        <w:t>The classes in this package are used to display certain attributes of different models on the view , as well as , to collect the certain information from the view. This collected information will update the corresponding application model once validated.</w:t>
+      </w:r>
+    </w:p>
+    <w:p>
+      <w:pPr>
+        <w:rPr>
+          <w:lang w:val="en-GB"/>
+        </w:rPr>
+      </w:pPr>
       <w:r>
         <w:rPr>
           <w:b/>
           <w:bCs/>
           <w:lang w:val="en-GB"/>
         </w:rPr>
-        <w:t xml:space="preserve">: </w:t>
-      </w:r>
-      <w:r>
-        <w:rPr>
-          <w:lang w:val="en-GB"/>
-        </w:rPr>
-        <w:t>The classes in this package are used to display certain attributes of different models on the view , as well as , to collect the certain information from the view. This collected information will update the corresponding application model once validated.</w:t>
-      </w:r>
-    </w:p>
-    <w:p>
-      <w:pPr>
-        <w:rPr>
-          <w:lang w:val="en-GB"/>
-        </w:rPr>
-      </w:pPr>
-      <w:proofErr w:type="spellStart"/>
+        <w:t xml:space="preserve">io.github.fourfantastics.standby.model.validator : </w:t>
+      </w:r>
+      <w:r>
+        <w:rPr>
+          <w:lang w:val="en-GB"/>
+        </w:rPr>
+        <w:t xml:space="preserve">These validator are used to validate the attributes of the model forms who are sent by the user in the view in order to assure that no invalid Data is being sent and the parsing to Model from “model form” will be performed correctly. </w:t>
+      </w:r>
+    </w:p>
+    <w:p>
+      <w:pPr>
+        <w:rPr>
+          <w:lang w:val="en-GB"/>
+        </w:rPr>
+      </w:pPr>
       <w:r>
         <w:rPr>
           <w:b/>
           <w:bCs/>
           <w:lang w:val="en-GB"/>
         </w:rPr>
-        <w:t>io.github.fourfantastics.standby.model.validator</w:t>
-      </w:r>
-      <w:proofErr w:type="spellEnd"/>
+        <w:t xml:space="preserve">io.github.fourfantastics.standby.repository : </w:t>
+      </w:r>
+      <w:r>
+        <w:rPr>
+          <w:lang w:val="en-GB"/>
+        </w:rPr>
+        <w:t>The repositories in this package provides methods for retrieving and saving domain objects to the database , there is one per entity.</w:t>
+      </w:r>
+    </w:p>
+    <w:p>
+      <w:pPr>
+        <w:rPr>
+          <w:lang w:val="en-GB"/>
+        </w:rPr>
+      </w:pPr>
       <w:r>
         <w:rPr>
           <w:b/>
           <w:bCs/>
           <w:lang w:val="en-GB"/>
         </w:rPr>
-        <w:t xml:space="preserve"> : </w:t>
-      </w:r>
-      <w:r>
-        <w:rPr>
-          <w:lang w:val="en-GB"/>
-        </w:rPr>
-        <w:t xml:space="preserve">These validator are used to validate the attributes of the model forms who are sent by the user in the view in order to assure that no invalid Data is being sent and the parsing to Model from “model form” will be performed correctly. </w:t>
-      </w:r>
-    </w:p>
-    <w:p>
-      <w:pPr>
-        <w:rPr>
-          <w:lang w:val="en-GB"/>
-        </w:rPr>
-      </w:pPr>
-      <w:proofErr w:type="spellStart"/>
-      <w:proofErr w:type="gramStart"/>
+        <w:t>io.github.fourfantastics.standby.service:</w:t>
+      </w:r>
+      <w:r>
+        <w:rPr>
+          <w:lang w:val="en-GB"/>
+        </w:rPr>
+        <w:t xml:space="preserve"> The services provides the functionality of the domain as an API, we have organised them in terms of entities. Some of them perform domain-related validation but never input-domain validation (since the responsible of that validation must be the controller). </w:t>
+      </w:r>
+    </w:p>
+    <w:p>
+      <w:pPr>
+        <w:rPr>
+          <w:i/>
+          <w:iCs/>
+          <w:lang w:val="en-GB"/>
+        </w:rPr>
+      </w:pPr>
+      <w:r>
+        <w:rPr>
+          <w:i/>
+          <w:iCs/>
+          <w:lang w:val="en-GB"/>
+        </w:rPr>
+        <w:t>View related:</w:t>
+      </w:r>
+    </w:p>
+    <w:p>
+      <w:pPr>
+        <w:rPr>
+          <w:lang w:val="en-GB"/>
+        </w:rPr>
+      </w:pPr>
       <w:r>
         <w:rPr>
           <w:b/>
           <w:bCs/>
           <w:lang w:val="en-GB"/>
         </w:rPr>
-        <w:t>io.github</w:t>
-      </w:r>
-      <w:proofErr w:type="gramEnd"/>
+        <w:t xml:space="preserve">dp1-2020-gi-04/src/main/resources/templates: </w:t>
+      </w:r>
+      <w:r>
+        <w:rPr>
+          <w:lang w:val="en-GB"/>
+        </w:rPr>
+        <w:t>Represent the information given by the controllers and enables the user to interact with the application. In our case we are using Thymeleaf and bootstrap on the frontend.</w:t>
+      </w:r>
+    </w:p>
+    <w:p>
+      <w:pPr>
+        <w:rPr>
+          <w:i/>
+          <w:iCs/>
+          <w:lang w:val="en-GB"/>
+        </w:rPr>
+      </w:pPr>
+    </w:p>
+    <w:p>
+      <w:pPr>
+        <w:rPr>
+          <w:i/>
+          <w:iCs/>
+          <w:lang w:val="en-GB"/>
+        </w:rPr>
+      </w:pPr>
+      <w:r>
+        <w:rPr>
+          <w:i/>
+          <w:iCs/>
+          <w:lang w:val="en-GB"/>
+        </w:rPr>
+        <w:lastRenderedPageBreak/>
+        <w:t>Controller related:</w:t>
+      </w:r>
+    </w:p>
+    <w:p>
+      <w:pPr>
+        <w:rPr>
+          <w:lang w:val="en-GB"/>
+        </w:rPr>
+      </w:pPr>
       <w:r>
         <w:rPr>
           <w:b/>
           <w:bCs/>
           <w:lang w:val="en-GB"/>
         </w:rPr>
-        <w:t>.fourfantastics.standby.repository</w:t>
-      </w:r>
-      <w:proofErr w:type="spellEnd"/>
-      <w:r>
-        <w:rPr>
-          <w:b/>
-          <w:bCs/>
-          <w:lang w:val="en-GB"/>
-        </w:rPr>
-        <w:t xml:space="preserve"> : </w:t>
-      </w:r>
-      <w:r>
-        <w:rPr>
-          <w:lang w:val="en-GB"/>
-        </w:rPr>
-        <w:t>The repositories in this package provides methods for retrieving and saving domain objects to the database , there is one per entity.</w:t>
-      </w:r>
-    </w:p>
-    <w:p>
-      <w:pPr>
-        <w:rPr>
-          <w:lang w:val="en-GB"/>
-        </w:rPr>
-      </w:pPr>
-      <w:proofErr w:type="spellStart"/>
-      <w:proofErr w:type="gramStart"/>
-      <w:r>
-        <w:rPr>
-          <w:b/>
-          <w:bCs/>
-          <w:lang w:val="en-GB"/>
-        </w:rPr>
-        <w:t>io.github</w:t>
-      </w:r>
-      <w:proofErr w:type="gramEnd"/>
-      <w:r>
-        <w:rPr>
-          <w:b/>
-          <w:bCs/>
-          <w:lang w:val="en-GB"/>
-        </w:rPr>
-        <w:t>.fourfantastics.standby.service</w:t>
-      </w:r>
-      <w:proofErr w:type="spellEnd"/>
-      <w:r>
-        <w:rPr>
-          <w:b/>
-          <w:bCs/>
-          <w:lang w:val="en-GB"/>
-        </w:rPr>
-        <w:t>:</w:t>
-      </w:r>
-      <w:r>
-        <w:rPr>
-          <w:lang w:val="en-GB"/>
-        </w:rPr>
-        <w:t xml:space="preserve"> The services provides the functionality of the domain as an API, we have organised them in terms of entities. Some of them perform domain-related validation but never input-domain validation (since the responsible of that validation must be the controller). </w:t>
-      </w:r>
-    </w:p>
-    <w:p>
-      <w:pPr>
-        <w:rPr>
-          <w:i/>
-          <w:iCs/>
-          <w:lang w:val="en-GB"/>
-        </w:rPr>
-      </w:pPr>
-      <w:r>
-        <w:rPr>
-          <w:i/>
-          <w:iCs/>
-          <w:lang w:val="en-GB"/>
-        </w:rPr>
-        <w:t>View related:</w:t>
-      </w:r>
-    </w:p>
-    <w:p>
-      <w:pPr>
-        <w:rPr>
-          <w:lang w:val="en-GB"/>
-        </w:rPr>
-      </w:pPr>
-      <w:r>
-        <w:rPr>
-          <w:b/>
-          <w:bCs/>
-          <w:lang w:val="en-GB"/>
-        </w:rPr>
-        <w:t>dp1-2020-gi-04/</w:t>
-      </w:r>
-      <w:proofErr w:type="spellStart"/>
-      <w:r>
-        <w:rPr>
-          <w:b/>
-          <w:bCs/>
-          <w:lang w:val="en-GB"/>
-        </w:rPr>
-        <w:t>src</w:t>
-      </w:r>
-      <w:proofErr w:type="spellEnd"/>
-      <w:r>
-        <w:rPr>
-          <w:b/>
-          <w:bCs/>
-          <w:lang w:val="en-GB"/>
-        </w:rPr>
-        <w:t xml:space="preserve">/main/resources/templates: </w:t>
-      </w:r>
-      <w:r>
-        <w:rPr>
-          <w:lang w:val="en-GB"/>
-        </w:rPr>
-        <w:t xml:space="preserve">Represent the information given by the controllers and enables the user to interact with the application. In our case we are using </w:t>
-      </w:r>
-      <w:proofErr w:type="spellStart"/>
-      <w:r>
-        <w:rPr>
-          <w:lang w:val="en-GB"/>
-        </w:rPr>
-        <w:t>Thymeleaf</w:t>
-      </w:r>
-      <w:proofErr w:type="spellEnd"/>
-      <w:r>
-        <w:rPr>
-          <w:lang w:val="en-GB"/>
-        </w:rPr>
-        <w:t xml:space="preserve"> and bootstrap on the frontend.</w:t>
-      </w:r>
-    </w:p>
-    <w:p>
-      <w:pPr>
-        <w:rPr>
-          <w:i/>
-          <w:iCs/>
-          <w:lang w:val="en-GB"/>
-        </w:rPr>
-      </w:pPr>
-    </w:p>
-    <w:p>
-      <w:pPr>
-        <w:rPr>
-          <w:i/>
-          <w:iCs/>
-          <w:lang w:val="en-GB"/>
-        </w:rPr>
-      </w:pPr>
-      <w:r>
-        <w:rPr>
-          <w:i/>
-          <w:iCs/>
-          <w:lang w:val="en-GB"/>
-        </w:rPr>
-        <w:lastRenderedPageBreak/>
-        <w:t>Controller related:</w:t>
-      </w:r>
-    </w:p>
-    <w:p>
-      <w:pPr>
-        <w:rPr>
-          <w:lang w:val="en-GB"/>
-        </w:rPr>
-      </w:pPr>
-      <w:proofErr w:type="spellStart"/>
-      <w:r>
-        <w:rPr>
-          <w:b/>
-          <w:bCs/>
-          <w:lang w:val="en-GB"/>
-        </w:rPr>
-        <w:t>io.github.fourfantastics.standby.web</w:t>
-      </w:r>
-      <w:proofErr w:type="spellEnd"/>
-      <w:r>
-        <w:rPr>
-          <w:b/>
-          <w:bCs/>
-          <w:lang w:val="en-GB"/>
-        </w:rPr>
-        <w:t xml:space="preserve">: </w:t>
+        <w:t xml:space="preserve">io.github.fourfantastics.standby.web: </w:t>
       </w:r>
       <w:r>
         <w:rPr>
@@ -5035,21 +4775,7 @@
         <w:rPr>
           <w:lang w:val="en-GB"/>
         </w:rPr>
-        <w:t xml:space="preserve">provide us the “Dispatcher servlet” </w:t>
-      </w:r>
-      <w:proofErr w:type="gramStart"/>
-      <w:r>
-        <w:rPr>
-          <w:lang w:val="en-GB"/>
-        </w:rPr>
-        <w:t>in order to</w:t>
-      </w:r>
-      <w:proofErr w:type="gramEnd"/>
-      <w:r>
-        <w:rPr>
-          <w:lang w:val="en-GB"/>
-        </w:rPr>
-        <w:t xml:space="preserve"> apply this pattern.</w:t>
+        <w:t>provide us the “Dispatcher servlet” in order to apply this pattern.</w:t>
       </w:r>
     </w:p>
     <w:p>
@@ -5192,19 +4918,11 @@
           <w:lang w:val="en-GB"/>
         </w:rPr>
       </w:pPr>
-      <w:proofErr w:type="gramStart"/>
-      <w:r>
-        <w:rPr>
-          <w:lang w:val="en-GB"/>
-        </w:rPr>
-        <w:t>None significant</w:t>
-      </w:r>
-      <w:proofErr w:type="gramEnd"/>
-      <w:r>
-        <w:rPr>
-          <w:lang w:val="en-GB"/>
-        </w:rPr>
-        <w:t>.</w:t>
+      <w:r>
+        <w:rPr>
+          <w:lang w:val="en-GB"/>
+        </w:rPr>
+        <w:t>None significant.</w:t>
       </w:r>
     </w:p>
     <w:p>
@@ -5569,7 +5287,6 @@
           <w:lang w:val="en-GB"/>
         </w:rPr>
       </w:pPr>
-      <w:proofErr w:type="spellStart"/>
       <w:r>
         <w:rPr>
           <w:b/>
@@ -5578,7 +5295,6 @@
         </w:rPr>
         <w:t>io.github.fourfantastics.standby.model</w:t>
       </w:r>
-      <w:proofErr w:type="spellEnd"/>
       <w:r>
         <w:rPr>
           <w:lang w:val="en-GB"/>
@@ -5597,63 +5313,7 @@
         <w:rPr>
           <w:lang w:val="en-GB"/>
         </w:rPr>
-        <w:t xml:space="preserve">In this package all the application model classes are encapsulated{ Comment , Company, Filmmaker, Notification, Notification Configuration, Notification Type, Privacy Request, Rating, </w:t>
-      </w:r>
-      <w:proofErr w:type="spellStart"/>
-      <w:r>
-        <w:rPr>
-          <w:lang w:val="en-GB"/>
-        </w:rPr>
-        <w:t>RequestStateType</w:t>
-      </w:r>
-      <w:proofErr w:type="spellEnd"/>
-      <w:r>
-        <w:rPr>
-          <w:lang w:val="en-GB"/>
-        </w:rPr>
-        <w:t xml:space="preserve">, Role, </w:t>
-      </w:r>
-      <w:proofErr w:type="spellStart"/>
-      <w:r>
-        <w:rPr>
-          <w:lang w:val="en-GB"/>
-        </w:rPr>
-        <w:t>RoleType</w:t>
-      </w:r>
-      <w:proofErr w:type="spellEnd"/>
-      <w:r>
-        <w:rPr>
-          <w:lang w:val="en-GB"/>
-        </w:rPr>
-        <w:t xml:space="preserve">, </w:t>
-      </w:r>
-      <w:proofErr w:type="spellStart"/>
-      <w:r>
-        <w:rPr>
-          <w:lang w:val="en-GB"/>
-        </w:rPr>
-        <w:t>ShortiFilm</w:t>
-      </w:r>
-      <w:proofErr w:type="spellEnd"/>
-      <w:r>
-        <w:rPr>
-          <w:lang w:val="en-GB"/>
-        </w:rPr>
-        <w:t xml:space="preserve">, Tag, User, </w:t>
-      </w:r>
-      <w:proofErr w:type="spellStart"/>
-      <w:r>
-        <w:rPr>
-          <w:lang w:val="en-GB"/>
-        </w:rPr>
-        <w:t>UserType</w:t>
-      </w:r>
-      <w:proofErr w:type="spellEnd"/>
-      <w:r>
-        <w:rPr>
-          <w:lang w:val="en-GB"/>
-        </w:rPr>
-        <w:t>}, on this classes there are the business logic necessary to work with them (relation between the entities, attributes characteristic as @notNull etc …).</w:t>
+        <w:t>In this package all the application model classes are encapsulated{ Comment , Company, Filmmaker, Notification, Notification Configuration, Notification Type, Privacy Request, Rating, RequestStateType, Role, RoleType, ShortiFilm, Tag, User, UserType}, on this classes there are the business logic necessary to work with them (relation between the entities, attributes characteristic as @notNull etc …).</w:t>
       </w:r>
     </w:p>
     <w:p>
@@ -5709,21 +5369,7 @@
         <w:rPr>
           <w:lang w:val="en-GB"/>
         </w:rPr>
-        <w:t xml:space="preserve">Spring and many other frameworks </w:t>
-      </w:r>
-      <w:proofErr w:type="gramStart"/>
-      <w:r>
-        <w:rPr>
-          <w:lang w:val="en-GB"/>
-        </w:rPr>
-        <w:t>supports</w:t>
-      </w:r>
-      <w:proofErr w:type="gramEnd"/>
-      <w:r>
-        <w:rPr>
-          <w:lang w:val="en-GB"/>
-        </w:rPr>
-        <w:t xml:space="preserve"> this pattern. </w:t>
+        <w:t xml:space="preserve">Spring and many other frameworks supports this pattern. </w:t>
       </w:r>
     </w:p>
     <w:p>
@@ -5873,64 +5519,34 @@
           <w:lang w:val="en-GB"/>
         </w:rPr>
       </w:pPr>
-      <w:proofErr w:type="spellStart"/>
-      <w:proofErr w:type="gramStart"/>
       <w:r>
         <w:rPr>
           <w:b/>
           <w:bCs/>
           <w:lang w:val="en-GB"/>
         </w:rPr>
-        <w:t>io.github</w:t>
-      </w:r>
-      <w:proofErr w:type="gramEnd"/>
+        <w:t>io.github.fourfantastics.standby.service:</w:t>
+      </w:r>
+      <w:r>
+        <w:rPr>
+          <w:lang w:val="en-GB"/>
+        </w:rPr>
+        <w:t xml:space="preserve"> The services provides the functionality of the domain as an API, we have organised them in terms of entities. Some of them perform domain-related validation but never input-domain validation (since the responsible of that validation must be the controller). </w:t>
+      </w:r>
+    </w:p>
+    <w:p>
+      <w:pPr>
+        <w:rPr>
+          <w:lang w:val="en-GB"/>
+        </w:rPr>
+      </w:pPr>
       <w:r>
         <w:rPr>
           <w:b/>
           <w:bCs/>
           <w:lang w:val="en-GB"/>
         </w:rPr>
-        <w:t>.fourfantastics.standby.service</w:t>
-      </w:r>
-      <w:proofErr w:type="spellEnd"/>
-      <w:r>
-        <w:rPr>
-          <w:b/>
-          <w:bCs/>
-          <w:lang w:val="en-GB"/>
-        </w:rPr>
-        <w:t>:</w:t>
-      </w:r>
-      <w:r>
-        <w:rPr>
-          <w:lang w:val="en-GB"/>
-        </w:rPr>
-        <w:t xml:space="preserve"> The services provides the functionality of the domain as an API, we have organised them in terms of entities. Some of them perform domain-related validation but never input-domain validation (since the responsible of that validation must be the controller). </w:t>
-      </w:r>
-    </w:p>
-    <w:p>
-      <w:pPr>
-        <w:rPr>
-          <w:lang w:val="en-GB"/>
-        </w:rPr>
-      </w:pPr>
-      <w:proofErr w:type="spellStart"/>
-      <w:r>
-        <w:rPr>
-          <w:b/>
-          <w:bCs/>
-          <w:lang w:val="en-GB"/>
-        </w:rPr>
-        <w:t>io.github.fourfantastics.standby.web</w:t>
-      </w:r>
-      <w:proofErr w:type="spellEnd"/>
-      <w:r>
-        <w:rPr>
-          <w:b/>
-          <w:bCs/>
-          <w:lang w:val="en-GB"/>
-        </w:rPr>
-        <w:t xml:space="preserve">: </w:t>
+        <w:t xml:space="preserve">io.github.fourfantastics.standby.web: </w:t>
       </w:r>
       <w:r>
         <w:rPr>
@@ -5949,21 +5565,7 @@
         <w:rPr>
           <w:lang w:val="en-GB"/>
         </w:rPr>
-        <w:t xml:space="preserve">These two packages </w:t>
-      </w:r>
-      <w:proofErr w:type="gramStart"/>
-      <w:r>
-        <w:rPr>
-          <w:lang w:val="en-GB"/>
-        </w:rPr>
-        <w:t>contains</w:t>
-      </w:r>
-      <w:proofErr w:type="gramEnd"/>
-      <w:r>
-        <w:rPr>
-          <w:lang w:val="en-GB"/>
-        </w:rPr>
-        <w:t xml:space="preserve"> almost all the application logic of the system.</w:t>
+        <w:t>These two packages contains almost all the application logic of the system.</w:t>
       </w:r>
     </w:p>
     <w:p>
@@ -6037,21 +5639,7 @@
         <w:rPr>
           <w:lang w:val="en-GB"/>
         </w:rPr>
-        <w:t xml:space="preserve">By separating the data access model and the service you </w:t>
-      </w:r>
-      <w:proofErr w:type="gramStart"/>
-      <w:r>
-        <w:rPr>
-          <w:lang w:val="en-GB"/>
-        </w:rPr>
-        <w:t>are able to</w:t>
-      </w:r>
-      <w:proofErr w:type="gramEnd"/>
-      <w:r>
-        <w:rPr>
-          <w:lang w:val="en-GB"/>
-        </w:rPr>
-        <w:t xml:space="preserve"> change the </w:t>
+        <w:t xml:space="preserve">By separating the data access model and the service you are able to change the </w:t>
       </w:r>
       <w:r>
         <w:rPr>
@@ -6262,33 +5850,13 @@
           <w:lang w:val="en-GB"/>
         </w:rPr>
       </w:pPr>
-      <w:proofErr w:type="spellStart"/>
-      <w:proofErr w:type="gramStart"/>
       <w:r>
         <w:rPr>
           <w:b/>
           <w:bCs/>
           <w:lang w:val="en-GB"/>
         </w:rPr>
-        <w:t>io.github</w:t>
-      </w:r>
-      <w:proofErr w:type="gramEnd"/>
-      <w:r>
-        <w:rPr>
-          <w:b/>
-          <w:bCs/>
-          <w:lang w:val="en-GB"/>
-        </w:rPr>
-        <w:t>.fourfantastics.standby.repository</w:t>
-      </w:r>
-      <w:proofErr w:type="spellEnd"/>
-      <w:r>
-        <w:rPr>
-          <w:b/>
-          <w:bCs/>
-          <w:lang w:val="en-GB"/>
-        </w:rPr>
-        <w:t xml:space="preserve"> : </w:t>
+        <w:t xml:space="preserve">io.github.fourfantastics.standby.repository : </w:t>
       </w:r>
       <w:r>
         <w:rPr>
@@ -6372,25 +5940,7 @@
           <w:szCs w:val="22"/>
           <w:lang w:val="en-GB"/>
         </w:rPr>
-        <w:t xml:space="preserve">We </w:t>
-      </w:r>
-      <w:proofErr w:type="gramStart"/>
-      <w:r>
-        <w:rPr>
-          <w:sz w:val="22"/>
-          <w:szCs w:val="22"/>
-          <w:lang w:val="en-GB"/>
-        </w:rPr>
-        <w:t>are able to</w:t>
-      </w:r>
-      <w:proofErr w:type="gramEnd"/>
-      <w:r>
-        <w:rPr>
-          <w:sz w:val="22"/>
-          <w:szCs w:val="22"/>
-          <w:lang w:val="en-GB"/>
-        </w:rPr>
-        <w:t xml:space="preserve"> perform more complex logic thanks to this pattern</w:t>
+        <w:t>We are able to perform more complex logic thanks to this pattern</w:t>
       </w:r>
     </w:p>
     <w:p>
@@ -6434,7 +5984,6 @@
           <w:lang w:val="en-GB"/>
         </w:rPr>
       </w:pPr>
-      <w:proofErr w:type="gramStart"/>
       <w:r>
         <w:rPr>
           <w:sz w:val="22"/>
@@ -6456,7 +6005,6 @@
         </w:rPr>
         <w:t>significant</w:t>
       </w:r>
-      <w:proofErr w:type="gramEnd"/>
       <w:r>
         <w:rPr>
           <w:sz w:val="22"/>
@@ -6543,21 +6091,7 @@
         <w:rPr>
           <w:lang w:val="en-GB"/>
         </w:rPr>
-        <w:t xml:space="preserve">We applied this pattern </w:t>
-      </w:r>
-      <w:proofErr w:type="gramStart"/>
-      <w:r>
-        <w:rPr>
-          <w:lang w:val="en-GB"/>
-        </w:rPr>
-        <w:t>in order to</w:t>
-      </w:r>
-      <w:proofErr w:type="gramEnd"/>
-      <w:r>
-        <w:rPr>
-          <w:lang w:val="en-GB"/>
-        </w:rPr>
-        <w:t xml:space="preserve"> identify unequivocally </w:t>
+        <w:t xml:space="preserve">We applied this pattern in order to identify unequivocally </w:t>
       </w:r>
       <w:r>
         <w:rPr>
@@ -6824,21 +6358,7 @@
         <w:rPr>
           <w:lang w:val="en-GB"/>
         </w:rPr>
-        <w:t xml:space="preserve">We applied this pattern </w:t>
-      </w:r>
-      <w:proofErr w:type="gramStart"/>
-      <w:r>
-        <w:rPr>
-          <w:lang w:val="en-GB"/>
-        </w:rPr>
-        <w:t>as a way to</w:t>
-      </w:r>
-      <w:proofErr w:type="gramEnd"/>
-      <w:r>
-        <w:rPr>
-          <w:lang w:val="en-GB"/>
-        </w:rPr>
-        <w:t xml:space="preserve"> communicate with the data sources, the repositories implementation is provided by Spring.</w:t>
+        <w:t>We applied this pattern as a way to communicate with the data sources, the repositories implementation is provided by Spring.</w:t>
       </w:r>
     </w:p>
     <w:p>
@@ -6861,33 +6381,13 @@
           <w:lang w:val="en-GB"/>
         </w:rPr>
       </w:pPr>
-      <w:proofErr w:type="spellStart"/>
-      <w:proofErr w:type="gramStart"/>
       <w:r>
         <w:rPr>
           <w:b/>
           <w:bCs/>
           <w:lang w:val="en-GB"/>
         </w:rPr>
-        <w:t>io.github</w:t>
-      </w:r>
-      <w:proofErr w:type="gramEnd"/>
-      <w:r>
-        <w:rPr>
-          <w:b/>
-          <w:bCs/>
-          <w:lang w:val="en-GB"/>
-        </w:rPr>
-        <w:t>.fourfantastics.standby.repository</w:t>
-      </w:r>
-      <w:proofErr w:type="spellEnd"/>
-      <w:r>
-        <w:rPr>
-          <w:b/>
-          <w:bCs/>
-          <w:lang w:val="en-GB"/>
-        </w:rPr>
-        <w:t xml:space="preserve"> : </w:t>
+        <w:t xml:space="preserve">io.github.fourfantastics.standby.repository : </w:t>
       </w:r>
       <w:r>
         <w:rPr>
@@ -6956,25 +6456,7 @@
           <w:szCs w:val="22"/>
           <w:lang w:val="en-GB"/>
         </w:rPr>
-        <w:t xml:space="preserve">interaction with the Database (It seems that you are accessing a </w:t>
-      </w:r>
-      <w:proofErr w:type="gramStart"/>
-      <w:r>
-        <w:rPr>
-          <w:sz w:val="22"/>
-          <w:szCs w:val="22"/>
-          <w:lang w:val="en-GB"/>
-        </w:rPr>
-        <w:t>collections of In-memory objects</w:t>
-      </w:r>
-      <w:proofErr w:type="gramEnd"/>
-      <w:r>
-        <w:rPr>
-          <w:sz w:val="22"/>
-          <w:szCs w:val="22"/>
-          <w:lang w:val="en-GB"/>
-        </w:rPr>
-        <w:t xml:space="preserve"> rather than a database).</w:t>
+        <w:t>interaction with the Database (It seems that you are accessing a collections of In-memory objects rather than a database).</w:t>
       </w:r>
     </w:p>
     <w:p>
@@ -7080,21 +6562,7 @@
         <w:rPr>
           <w:lang w:val="en-GB"/>
         </w:rPr>
-        <w:t xml:space="preserve">For the mere fact of using spring we are applying this pattern since Spring is based in uses the inversion of control. By using dependency </w:t>
-      </w:r>
-      <w:proofErr w:type="gramStart"/>
-      <w:r>
-        <w:rPr>
-          <w:lang w:val="en-GB"/>
-        </w:rPr>
-        <w:t>injection</w:t>
-      </w:r>
-      <w:proofErr w:type="gramEnd"/>
-      <w:r>
-        <w:rPr>
-          <w:lang w:val="en-GB"/>
-        </w:rPr>
-        <w:t xml:space="preserve"> we extract the responsibility of creating an instances </w:t>
+        <w:t xml:space="preserve">For the mere fact of using spring we are applying this pattern since Spring is based in uses the inversion of control. By using dependency injection we extract the responsibility of creating an instances </w:t>
       </w:r>
       <w:r>
         <w:rPr>
@@ -7160,21 +6628,7 @@
         <w:rPr>
           <w:lang w:val="en-GB"/>
         </w:rPr>
-        <w:t xml:space="preserve">We ensure that only one instance is created and that only </w:t>
-      </w:r>
-      <w:proofErr w:type="gramStart"/>
-      <w:r>
-        <w:rPr>
-          <w:lang w:val="en-GB"/>
-        </w:rPr>
-        <w:t>classes  that</w:t>
-      </w:r>
-      <w:proofErr w:type="gramEnd"/>
-      <w:r>
-        <w:rPr>
-          <w:lang w:val="en-GB"/>
-        </w:rPr>
-        <w:t xml:space="preserve"> need it will have access to it.</w:t>
+        <w:t>We ensure that only one instance is created and that only classes  that need it will have access to it.</w:t>
       </w:r>
     </w:p>
     <w:p>
@@ -7192,21 +6646,7 @@
         <w:rPr>
           <w:lang w:val="en-GB"/>
         </w:rPr>
-        <w:t xml:space="preserve">By using dependency </w:t>
-      </w:r>
-      <w:proofErr w:type="gramStart"/>
-      <w:r>
-        <w:rPr>
-          <w:lang w:val="en-GB"/>
-        </w:rPr>
-        <w:t>injection</w:t>
-      </w:r>
-      <w:proofErr w:type="gramEnd"/>
-      <w:r>
-        <w:rPr>
-          <w:lang w:val="en-GB"/>
-        </w:rPr>
-        <w:t xml:space="preserve"> we are applying the proxy pattern.</w:t>
+        <w:t>By using dependency injection we are applying the proxy pattern.</w:t>
       </w:r>
     </w:p>
     <w:p>
@@ -7235,19 +6675,11 @@
           <w:lang w:val="en-GB"/>
         </w:rPr>
       </w:pPr>
-      <w:proofErr w:type="gramStart"/>
-      <w:r>
-        <w:rPr>
-          <w:lang w:val="en-GB"/>
-        </w:rPr>
-        <w:t>None significant</w:t>
-      </w:r>
-      <w:proofErr w:type="gramEnd"/>
-      <w:r>
-        <w:rPr>
-          <w:lang w:val="en-GB"/>
-        </w:rPr>
-        <w:t>.</w:t>
+      <w:r>
+        <w:rPr>
+          <w:lang w:val="en-GB"/>
+        </w:rPr>
+        <w:t>None significant.</w:t>
       </w:r>
     </w:p>
     <w:p>
@@ -7351,21 +6783,7 @@
         <w:rPr>
           <w:lang w:val="en-GB"/>
         </w:rPr>
-        <w:t xml:space="preserve">We are applying this pattern </w:t>
-      </w:r>
-      <w:proofErr w:type="gramStart"/>
-      <w:r>
-        <w:rPr>
-          <w:lang w:val="en-GB"/>
-        </w:rPr>
-        <w:t>as a consequence of</w:t>
-      </w:r>
-      <w:proofErr w:type="gramEnd"/>
-      <w:r>
-        <w:rPr>
-          <w:lang w:val="en-GB"/>
-        </w:rPr>
-        <w:t xml:space="preserve"> applying the dependency injection principle.</w:t>
+        <w:t>We are applying this pattern as a consequence of applying the dependency injection principle.</w:t>
       </w:r>
     </w:p>
     <w:p>
@@ -7496,19 +6914,11 @@
           <w:lang w:val="en-GB"/>
         </w:rPr>
       </w:pPr>
-      <w:proofErr w:type="gramStart"/>
-      <w:r>
-        <w:rPr>
-          <w:lang w:val="en-GB"/>
-        </w:rPr>
-        <w:t>None significant</w:t>
-      </w:r>
-      <w:proofErr w:type="gramEnd"/>
-      <w:r>
-        <w:rPr>
-          <w:lang w:val="en-GB"/>
-        </w:rPr>
-        <w:t>.</w:t>
+      <w:r>
+        <w:rPr>
+          <w:lang w:val="en-GB"/>
+        </w:rPr>
+        <w:t>None significant.</w:t>
       </w:r>
     </w:p>
     <w:p>
@@ -7804,23 +7214,13 @@
           <w:lang w:val="en-GB"/>
         </w:rPr>
       </w:pPr>
-      <w:proofErr w:type="gramStart"/>
       <w:r>
         <w:rPr>
           <w:b/>
           <w:bCs/>
           <w:lang w:val="en-GB"/>
         </w:rPr>
-        <w:t>Pagination.html :</w:t>
-      </w:r>
-      <w:proofErr w:type="gramEnd"/>
-      <w:r>
-        <w:rPr>
-          <w:b/>
-          <w:bCs/>
-          <w:lang w:val="en-GB"/>
-        </w:rPr>
-        <w:t xml:space="preserve"> </w:t>
+        <w:t xml:space="preserve">Pagination.html : </w:t>
       </w:r>
       <w:r>
         <w:rPr>
@@ -7844,21 +7244,7 @@
         <w:rPr>
           <w:lang w:val="en-GB"/>
         </w:rPr>
-        <w:t xml:space="preserve"> easy </w:t>
-      </w:r>
-      <w:proofErr w:type="spellStart"/>
-      <w:r>
-        <w:rPr>
-          <w:lang w:val="en-GB"/>
-        </w:rPr>
-        <w:t>wasy</w:t>
-      </w:r>
-      <w:proofErr w:type="spellEnd"/>
-      <w:r>
-        <w:rPr>
-          <w:lang w:val="en-GB"/>
-        </w:rPr>
-        <w:t>.</w:t>
+        <w:t xml:space="preserve"> easy wasy.</w:t>
       </w:r>
     </w:p>
     <w:p>
@@ -7891,21 +7277,7 @@
         <w:rPr>
           <w:lang w:val="en-GB"/>
         </w:rPr>
-        <w:t xml:space="preserve">The views doesn’t become an “infinite scrolling page” </w:t>
-      </w:r>
-      <w:proofErr w:type="gramStart"/>
-      <w:r>
-        <w:rPr>
-          <w:lang w:val="en-GB"/>
-        </w:rPr>
-        <w:t>when ,for</w:t>
-      </w:r>
-      <w:proofErr w:type="gramEnd"/>
-      <w:r>
-        <w:rPr>
-          <w:lang w:val="en-GB"/>
-        </w:rPr>
-        <w:t xml:space="preserve"> instance, a description of a short film is too long.</w:t>
+        <w:t>The views doesn’t become an “infinite scrolling page” when ,for instance, a description of a short film is too long.</w:t>
       </w:r>
     </w:p>
     <w:p>
@@ -7956,21 +7328,7 @@
         <w:rPr>
           <w:lang w:val="en-GB"/>
         </w:rPr>
-        <w:t xml:space="preserve">It could affect the user experience since the user will have to do more clicks </w:t>
-      </w:r>
-      <w:proofErr w:type="gramStart"/>
-      <w:r>
-        <w:rPr>
-          <w:lang w:val="en-GB"/>
-        </w:rPr>
-        <w:t>in order to</w:t>
-      </w:r>
-      <w:proofErr w:type="gramEnd"/>
-      <w:r>
-        <w:rPr>
-          <w:lang w:val="en-GB"/>
-        </w:rPr>
-        <w:t xml:space="preserve"> see the full information about a comment or description.</w:t>
+        <w:t>It could affect the user experience since the user will have to do more clicks in order to see the full information about a comment or description.</w:t>
       </w:r>
     </w:p>
     <w:p>
@@ -8180,7 +7538,7 @@
           <w:lang w:val="en-GB"/>
         </w:rPr>
       </w:pPr>
-      <w:bookmarkStart w:id="6" w:name="_Toc61816769"/>
+      <w:bookmarkStart w:id="5" w:name="_Toc61816769"/>
       <w:r>
         <w:rPr>
           <w:lang w:val="en-GB"/>
@@ -8194,115 +7552,115 @@
         </w:rPr>
         <w:t>s</w:t>
       </w:r>
+      <w:bookmarkEnd w:id="5"/>
+    </w:p>
+    <w:p>
+      <w:r>
+        <w:t>In this section we w</w:t>
+      </w:r>
+      <w:r>
+        <w:t>ill describe the design decisions we have made throughout the development process of the application.</w:t>
+      </w:r>
+    </w:p>
+    <w:p>
+      <w:pPr>
+        <w:pStyle w:val="Ttulo2"/>
+      </w:pPr>
+      <w:bookmarkStart w:id="6" w:name="_Toc61816770"/>
+      <w:r>
+        <w:t>Decision</w:t>
+      </w:r>
+      <w:r>
+        <w:t xml:space="preserve"> 1</w:t>
+      </w:r>
+      <w:r>
+        <w:t>:</w:t>
+      </w:r>
+      <w:r>
+        <w:t xml:space="preserve"> </w:t>
+      </w:r>
+      <w:r>
+        <w:t>Pick the frontend f</w:t>
+      </w:r>
+      <w:r>
+        <w:t>ramework</w:t>
+      </w:r>
       <w:bookmarkEnd w:id="6"/>
     </w:p>
     <w:p>
-      <w:r>
-        <w:t>In this section we w</w:t>
-      </w:r>
-      <w:r>
-        <w:t>ill describe the design decisions we have made throughout the development process of the application.</w:t>
-      </w:r>
-    </w:p>
-    <w:p>
-      <w:pPr>
-        <w:pStyle w:val="Ttulo2"/>
-      </w:pPr>
-      <w:bookmarkStart w:id="7" w:name="_Toc61816770"/>
-      <w:r>
-        <w:t>Decision</w:t>
-      </w:r>
-      <w:r>
-        <w:t xml:space="preserve"> 1</w:t>
-      </w:r>
-      <w:r>
+      <w:pPr>
+        <w:pStyle w:val="Ttulo3"/>
+        <w:rPr>
+          <w:lang w:val="en-GB"/>
+        </w:rPr>
+      </w:pPr>
+      <w:bookmarkStart w:id="7" w:name="_Toc61816771"/>
+      <w:r>
+        <w:rPr>
+          <w:lang w:val="en-GB"/>
+        </w:rPr>
+        <w:t>Problem description</w:t>
+      </w:r>
+      <w:r>
+        <w:rPr>
+          <w:lang w:val="en-GB"/>
+        </w:rPr>
         <w:t>:</w:t>
       </w:r>
+      <w:bookmarkEnd w:id="7"/>
+    </w:p>
+    <w:p>
+      <w:pPr>
+        <w:rPr>
+          <w:lang w:val="en-GB"/>
+        </w:rPr>
+      </w:pPr>
+      <w:r>
+        <w:t>We need to display t</w:t>
+      </w:r>
+      <w:r>
+        <w:t>he view to the user and using a frontend framework would ease the workload of writing all the front from scratch.</w:t>
+      </w:r>
+    </w:p>
+    <w:p>
+      <w:pPr>
+        <w:pStyle w:val="Ttulo3"/>
+        <w:rPr>
+          <w:lang w:val="en-GB"/>
+        </w:rPr>
+      </w:pPr>
+      <w:bookmarkStart w:id="8" w:name="_Toc61816772"/>
+      <w:r>
+        <w:rPr>
+          <w:lang w:val="en-GB"/>
+        </w:rPr>
+        <w:t>Alternative evaluated solutions</w:t>
+      </w:r>
+      <w:r>
+        <w:rPr>
+          <w:lang w:val="en-GB"/>
+        </w:rPr>
+        <w:t>:</w:t>
+      </w:r>
+      <w:bookmarkEnd w:id="8"/>
+    </w:p>
+    <w:p>
+      <w:r>
+        <w:rPr>
+          <w:rStyle w:val="Ttulo4Car"/>
+        </w:rPr>
+        <w:t>Alternative</w:t>
+      </w:r>
+      <w:r>
+        <w:rPr>
+          <w:rStyle w:val="Ttulo4Car"/>
+        </w:rPr>
+        <w:t xml:space="preserve"> 1.a:</w:t>
+      </w:r>
       <w:r>
         <w:t xml:space="preserve"> </w:t>
       </w:r>
       <w:r>
-        <w:t>Pick the frontend f</w:t>
-      </w:r>
-      <w:r>
-        <w:t>ramework</w:t>
-      </w:r>
-      <w:bookmarkEnd w:id="7"/>
-    </w:p>
-    <w:p>
-      <w:pPr>
-        <w:pStyle w:val="Ttulo3"/>
-        <w:rPr>
-          <w:lang w:val="en-GB"/>
-        </w:rPr>
-      </w:pPr>
-      <w:bookmarkStart w:id="8" w:name="_Toc61816771"/>
-      <w:r>
-        <w:rPr>
-          <w:lang w:val="en-GB"/>
-        </w:rPr>
-        <w:t>Problem description</w:t>
-      </w:r>
-      <w:r>
-        <w:rPr>
-          <w:lang w:val="en-GB"/>
-        </w:rPr>
-        <w:t>:</w:t>
-      </w:r>
-      <w:bookmarkEnd w:id="8"/>
-    </w:p>
-    <w:p>
-      <w:pPr>
-        <w:rPr>
-          <w:lang w:val="en-GB"/>
-        </w:rPr>
-      </w:pPr>
-      <w:r>
-        <w:t>We need to display t</w:t>
-      </w:r>
-      <w:r>
-        <w:t>he view to the user and using a frontend framework would ease the workload of writing all the front from scratch.</w:t>
-      </w:r>
-    </w:p>
-    <w:p>
-      <w:pPr>
-        <w:pStyle w:val="Ttulo3"/>
-        <w:rPr>
-          <w:lang w:val="en-GB"/>
-        </w:rPr>
-      </w:pPr>
-      <w:bookmarkStart w:id="9" w:name="_Toc61816772"/>
-      <w:r>
-        <w:rPr>
-          <w:lang w:val="en-GB"/>
-        </w:rPr>
-        <w:t>Alternative evaluated solutions</w:t>
-      </w:r>
-      <w:r>
-        <w:rPr>
-          <w:lang w:val="en-GB"/>
-        </w:rPr>
-        <w:t>:</w:t>
-      </w:r>
-      <w:bookmarkEnd w:id="9"/>
-    </w:p>
-    <w:p>
-      <w:r>
-        <w:rPr>
-          <w:rStyle w:val="Ttulo4Car"/>
-        </w:rPr>
-        <w:t>Alternative</w:t>
-      </w:r>
-      <w:r>
-        <w:rPr>
-          <w:rStyle w:val="Ttulo4Car"/>
-        </w:rPr>
-        <w:t xml:space="preserve"> 1.a:</w:t>
-      </w:r>
-      <w:r>
-        <w:t xml:space="preserve"> </w:t>
-      </w:r>
-      <w:r>
         <w:t>No framework, p</w:t>
       </w:r>
       <w:r>
@@ -8315,7 +7673,6 @@
           <w:lang w:val="es-ES"/>
         </w:rPr>
       </w:pPr>
-      <w:proofErr w:type="spellStart"/>
       <w:r>
         <w:rPr>
           <w:b/>
@@ -8324,7 +7681,6 @@
         </w:rPr>
         <w:t>Advantages</w:t>
       </w:r>
-      <w:proofErr w:type="spellEnd"/>
       <w:r>
         <w:rPr>
           <w:lang w:val="es-ES"/>
@@ -8365,7 +7721,6 @@
           <w:lang w:val="es-ES"/>
         </w:rPr>
       </w:pPr>
-      <w:proofErr w:type="spellStart"/>
       <w:r>
         <w:rPr>
           <w:b/>
@@ -8374,7 +7729,6 @@
         </w:rPr>
         <w:t>Disadvantages</w:t>
       </w:r>
-      <w:proofErr w:type="spellEnd"/>
       <w:r>
         <w:rPr>
           <w:lang w:val="es-ES"/>
@@ -8433,7 +7787,6 @@
       <w:r>
         <w:t xml:space="preserve">Use </w:t>
       </w:r>
-      <w:proofErr w:type="spellStart"/>
       <w:r>
         <w:t>T</w:t>
       </w:r>
@@ -8441,11 +7794,7 @@
         <w:t>h</w:t>
       </w:r>
       <w:r>
-        <w:t>ymeleaf</w:t>
-      </w:r>
-      <w:proofErr w:type="spellEnd"/>
-      <w:r>
-        <w:t xml:space="preserve"> as server-side rendering.</w:t>
+        <w:t>ymeleaf as server-side rendering.</w:t>
       </w:r>
     </w:p>
     <w:p>
@@ -8538,7 +7887,6 @@
           <w:lang w:val="es-ES"/>
         </w:rPr>
       </w:pPr>
-      <w:proofErr w:type="spellStart"/>
       <w:r>
         <w:rPr>
           <w:b/>
@@ -8547,7 +7895,6 @@
         </w:rPr>
         <w:t>Disadvantages</w:t>
       </w:r>
-      <w:proofErr w:type="spellEnd"/>
       <w:r>
         <w:rPr>
           <w:b/>
@@ -8572,13 +7919,8 @@
         <w:t>must</w:t>
       </w:r>
       <w:r>
-        <w:t xml:space="preserve"> learn </w:t>
-      </w:r>
-      <w:proofErr w:type="spellStart"/>
-      <w:r>
-        <w:t>Thymeleaf</w:t>
-      </w:r>
-      <w:proofErr w:type="spellEnd"/>
+        <w:t xml:space="preserve"> learn Thymeleaf</w:t>
+      </w:r>
       <w:r>
         <w:t xml:space="preserve"> </w:t>
       </w:r>
@@ -8704,23 +8046,13 @@
           <w:lang w:val="es-ES"/>
         </w:rPr>
       </w:pPr>
-      <w:proofErr w:type="spellStart"/>
       <w:r>
         <w:rPr>
           <w:b/>
           <w:bCs/>
           <w:lang w:val="es-ES"/>
         </w:rPr>
-        <w:t>Disadvantages</w:t>
-      </w:r>
-      <w:proofErr w:type="spellEnd"/>
-      <w:r>
-        <w:rPr>
-          <w:b/>
-          <w:bCs/>
-          <w:lang w:val="es-ES"/>
-        </w:rPr>
-        <w:t xml:space="preserve">: </w:t>
+        <w:t xml:space="preserve">Disadvantages: </w:t>
       </w:r>
     </w:p>
     <w:p>
@@ -8751,80 +8083,72 @@
       <w:pPr>
         <w:pStyle w:val="Ttulo3"/>
       </w:pPr>
-      <w:bookmarkStart w:id="10" w:name="_Toc61816773"/>
+      <w:bookmarkStart w:id="9" w:name="_Toc61816773"/>
       <w:r>
         <w:lastRenderedPageBreak/>
         <w:t>Justified solution adopted</w:t>
       </w:r>
+      <w:bookmarkEnd w:id="9"/>
+    </w:p>
+    <w:p>
+      <w:r>
+        <w:t>We have chosen the alternative 1.b Thymeleaf because it was the perfect tradeoff between complexity for the developer and user experience.</w:t>
+      </w:r>
+    </w:p>
+    <w:p/>
+    <w:p>
+      <w:pPr>
+        <w:pStyle w:val="Ttulo2"/>
+      </w:pPr>
+      <w:bookmarkStart w:id="10" w:name="_Toc61816774"/>
+      <w:r>
+        <w:t>Decision 2: Video thumbnail generation</w:t>
+      </w:r>
       <w:bookmarkEnd w:id="10"/>
     </w:p>
     <w:p>
-      <w:r>
-        <w:t xml:space="preserve">We have chosen the alternative 1.b </w:t>
-      </w:r>
-      <w:proofErr w:type="spellStart"/>
-      <w:r>
-        <w:t>Thymeleaf</w:t>
-      </w:r>
-      <w:proofErr w:type="spellEnd"/>
-      <w:r>
-        <w:t xml:space="preserve"> because it was the perfect tradeoff between complexity for the developer and user experience.</w:t>
-      </w:r>
-    </w:p>
-    <w:p/>
-    <w:p>
-      <w:pPr>
-        <w:pStyle w:val="Ttulo2"/>
-      </w:pPr>
-      <w:bookmarkStart w:id="11" w:name="_Toc61816774"/>
-      <w:r>
-        <w:t>Decision 2: Video thumbnail generation</w:t>
+      <w:pPr>
+        <w:pStyle w:val="Ttulo3"/>
+        <w:rPr>
+          <w:lang w:val="en-GB"/>
+        </w:rPr>
+      </w:pPr>
+      <w:bookmarkStart w:id="11" w:name="_Toc61816775"/>
+      <w:r>
+        <w:rPr>
+          <w:lang w:val="en-GB"/>
+        </w:rPr>
+        <w:t>Problem description:</w:t>
       </w:r>
       <w:bookmarkEnd w:id="11"/>
     </w:p>
     <w:p>
       <w:pPr>
+        <w:rPr>
+          <w:lang w:val="en-GB"/>
+        </w:rPr>
+      </w:pPr>
+      <w:r>
+        <w:t>Some visual description of a short film, like a thumbnail, is attractive to the users to decide to watch a short film. However, video usually is stored as complex data; it is unlikely that a thumbnail can be retrieved easily.</w:t>
+      </w:r>
+    </w:p>
+    <w:p>
+      <w:pPr>
         <w:pStyle w:val="Ttulo3"/>
         <w:rPr>
           <w:lang w:val="en-GB"/>
         </w:rPr>
       </w:pPr>
-      <w:bookmarkStart w:id="12" w:name="_Toc61816775"/>
-      <w:r>
-        <w:rPr>
-          <w:lang w:val="en-GB"/>
-        </w:rPr>
-        <w:t>Problem description:</w:t>
+      <w:bookmarkStart w:id="12" w:name="_Toc61816776"/>
+      <w:r>
+        <w:rPr>
+          <w:lang w:val="en-GB"/>
+        </w:rPr>
+        <w:t>Alternative evaluated solutions:</w:t>
       </w:r>
       <w:bookmarkEnd w:id="12"/>
     </w:p>
     <w:p>
-      <w:pPr>
-        <w:rPr>
-          <w:lang w:val="en-GB"/>
-        </w:rPr>
-      </w:pPr>
-      <w:r>
-        <w:t>Some visual description of a short film, like a thumbnail, is attractive to the users to decide to watch a short film. However, video usually is stored as complex data; it is unlikely that a thumbnail can be retrieved easily.</w:t>
-      </w:r>
-    </w:p>
-    <w:p>
-      <w:pPr>
-        <w:pStyle w:val="Ttulo3"/>
-        <w:rPr>
-          <w:lang w:val="en-GB"/>
-        </w:rPr>
-      </w:pPr>
-      <w:bookmarkStart w:id="13" w:name="_Toc61816776"/>
-      <w:r>
-        <w:rPr>
-          <w:lang w:val="en-GB"/>
-        </w:rPr>
-        <w:t>Alternative evaluated solutions:</w:t>
-      </w:r>
-      <w:bookmarkEnd w:id="13"/>
-    </w:p>
-    <w:p>
       <w:r>
         <w:rPr>
           <w:rStyle w:val="Ttulo4Car"/>
@@ -8832,15 +8156,7 @@
         <w:t>Alternative 2.a:</w:t>
       </w:r>
       <w:r>
-        <w:t xml:space="preserve"> Use </w:t>
-      </w:r>
-      <w:proofErr w:type="spellStart"/>
-      <w:r>
-        <w:t>JCodec</w:t>
-      </w:r>
-      <w:proofErr w:type="spellEnd"/>
-      <w:r>
-        <w:t xml:space="preserve"> library for automatically retrieving a thumbnail at uploading stage</w:t>
+        <w:t xml:space="preserve"> Use JCodec library for automatically retrieving a thumbnail at uploading stage</w:t>
       </w:r>
     </w:p>
     <w:p>
@@ -8887,7 +8203,6 @@
           <w:lang w:val="es-ES"/>
         </w:rPr>
       </w:pPr>
-      <w:proofErr w:type="spellStart"/>
       <w:r>
         <w:rPr>
           <w:b/>
@@ -8896,7 +8211,6 @@
         </w:rPr>
         <w:t>Disadvantages</w:t>
       </w:r>
-      <w:proofErr w:type="spellEnd"/>
       <w:r>
         <w:rPr>
           <w:lang w:val="es-ES"/>
@@ -8912,13 +8226,8 @@
           <w:numId w:val="6"/>
         </w:numPr>
       </w:pPr>
-      <w:proofErr w:type="spellStart"/>
-      <w:r>
-        <w:t>JCodec</w:t>
-      </w:r>
-      <w:proofErr w:type="spellEnd"/>
-      <w:r>
-        <w:t xml:space="preserve"> lacks documentation and no other libraries are actively supported</w:t>
+      <w:r>
+        <w:t>JCodec lacks documentation and no other libraries are actively supported</w:t>
       </w:r>
     </w:p>
     <w:p>
@@ -9013,23 +8322,13 @@
           <w:lang w:val="es-ES"/>
         </w:rPr>
       </w:pPr>
-      <w:proofErr w:type="spellStart"/>
       <w:r>
         <w:rPr>
           <w:b/>
           <w:bCs/>
           <w:lang w:val="es-ES"/>
         </w:rPr>
-        <w:t>Disadvantages</w:t>
-      </w:r>
-      <w:proofErr w:type="spellEnd"/>
-      <w:r>
-        <w:rPr>
-          <w:b/>
-          <w:bCs/>
-          <w:lang w:val="es-ES"/>
-        </w:rPr>
-        <w:t xml:space="preserve">: </w:t>
+        <w:t xml:space="preserve">Disadvantages: </w:t>
       </w:r>
     </w:p>
     <w:p>
@@ -9053,23 +8352,15 @@
       <w:pPr>
         <w:pStyle w:val="Ttulo3"/>
       </w:pPr>
-      <w:bookmarkStart w:id="14" w:name="_Toc61816777"/>
+      <w:bookmarkStart w:id="13" w:name="_Toc61816777"/>
       <w:r>
         <w:t>Justified solution adopted</w:t>
       </w:r>
-      <w:bookmarkEnd w:id="14"/>
-    </w:p>
-    <w:p>
-      <w:r>
-        <w:t xml:space="preserve">We have chosen the alternative 2.b “Do not generate an automatic thumbnail”, because </w:t>
-      </w:r>
-      <w:proofErr w:type="spellStart"/>
-      <w:r>
-        <w:t>JCodec</w:t>
-      </w:r>
-      <w:proofErr w:type="spellEnd"/>
-      <w:r>
-        <w:t xml:space="preserve"> was not worth in terms of complexity. Also, we thought that most filmmakers wanted to upload their custom thumbnails, as they can be more attractive than generated ones.</w:t>
+      <w:bookmarkEnd w:id="13"/>
+    </w:p>
+    <w:p>
+      <w:r>
+        <w:t>We have chosen the alternative 2.b “Do not generate an automatic thumbnail”, because JCodec was not worth in terms of complexity. Also, we thought that most filmmakers wanted to upload their custom thumbnails, as they can be more attractive than generated ones.</w:t>
       </w:r>
     </w:p>
     <w:p>
@@ -9081,7 +8372,7 @@
       <w:pPr>
         <w:pStyle w:val="Ttulo2"/>
       </w:pPr>
-      <w:bookmarkStart w:id="15" w:name="_Toc61816778"/>
+      <w:bookmarkStart w:id="14" w:name="_Toc61816778"/>
       <w:r>
         <w:lastRenderedPageBreak/>
         <w:t xml:space="preserve">Decision 3: </w:t>
@@ -9089,49 +8380,49 @@
       <w:r>
         <w:t>Data relation loading</w:t>
       </w:r>
+      <w:bookmarkEnd w:id="14"/>
+    </w:p>
+    <w:p>
+      <w:pPr>
+        <w:pStyle w:val="Ttulo3"/>
+        <w:rPr>
+          <w:lang w:val="en-GB"/>
+        </w:rPr>
+      </w:pPr>
+      <w:bookmarkStart w:id="15" w:name="_Toc61816779"/>
+      <w:r>
+        <w:rPr>
+          <w:lang w:val="en-GB"/>
+        </w:rPr>
+        <w:t>Problem description:</w:t>
+      </w:r>
       <w:bookmarkEnd w:id="15"/>
     </w:p>
     <w:p>
       <w:pPr>
+        <w:rPr>
+          <w:lang w:val="en-GB"/>
+        </w:rPr>
+      </w:pPr>
+      <w:r>
+        <w:t>In Spring Data JPA, data from entities can be retrieved by many ways. In specific, using repositories with customized methods whose implementation is injected by Spring. However, data and relations can also be retrieved, in most cases, using Java getters, but only if Spring is told to retrieve data eagerly.</w:t>
+      </w:r>
+    </w:p>
+    <w:p>
+      <w:pPr>
         <w:pStyle w:val="Ttulo3"/>
         <w:rPr>
           <w:lang w:val="en-GB"/>
         </w:rPr>
       </w:pPr>
-      <w:bookmarkStart w:id="16" w:name="_Toc61816779"/>
-      <w:r>
-        <w:rPr>
-          <w:lang w:val="en-GB"/>
-        </w:rPr>
-        <w:t>Problem description:</w:t>
+      <w:bookmarkStart w:id="16" w:name="_Toc61816780"/>
+      <w:r>
+        <w:rPr>
+          <w:lang w:val="en-GB"/>
+        </w:rPr>
+        <w:t>Alternative evaluated solutions:</w:t>
       </w:r>
       <w:bookmarkEnd w:id="16"/>
-    </w:p>
-    <w:p>
-      <w:pPr>
-        <w:rPr>
-          <w:lang w:val="en-GB"/>
-        </w:rPr>
-      </w:pPr>
-      <w:r>
-        <w:t>In Spring Data JPA, data from entities can be retrieved by many ways. In specific, using repositories with customized methods whose implementation is injected by Spring. However, data and relations can also be retrieved, in most cases, using Java getters, but only if Spring is told to retrieve data eagerly.</w:t>
-      </w:r>
-    </w:p>
-    <w:p>
-      <w:pPr>
-        <w:pStyle w:val="Ttulo3"/>
-        <w:rPr>
-          <w:lang w:val="en-GB"/>
-        </w:rPr>
-      </w:pPr>
-      <w:bookmarkStart w:id="17" w:name="_Toc61816780"/>
-      <w:r>
-        <w:rPr>
-          <w:lang w:val="en-GB"/>
-        </w:rPr>
-        <w:t>Alternative evaluated solutions:</w:t>
-      </w:r>
-      <w:bookmarkEnd w:id="17"/>
     </w:p>
     <w:p>
       <w:r>
@@ -9203,7 +8494,6 @@
           <w:lang w:val="es-ES"/>
         </w:rPr>
       </w:pPr>
-      <w:proofErr w:type="spellStart"/>
       <w:r>
         <w:rPr>
           <w:b/>
@@ -9212,7 +8502,6 @@
         </w:rPr>
         <w:t>Disadvantages</w:t>
       </w:r>
-      <w:proofErr w:type="spellEnd"/>
       <w:r>
         <w:rPr>
           <w:lang w:val="es-ES"/>
@@ -9339,23 +8628,13 @@
           <w:lang w:val="es-ES"/>
         </w:rPr>
       </w:pPr>
-      <w:proofErr w:type="spellStart"/>
       <w:r>
         <w:rPr>
           <w:b/>
           <w:bCs/>
           <w:lang w:val="es-ES"/>
         </w:rPr>
-        <w:t>Disadvantages</w:t>
-      </w:r>
-      <w:proofErr w:type="spellEnd"/>
-      <w:r>
-        <w:rPr>
-          <w:b/>
-          <w:bCs/>
-          <w:lang w:val="es-ES"/>
-        </w:rPr>
-        <w:t xml:space="preserve">: </w:t>
+        <w:t xml:space="preserve">Disadvantages: </w:t>
       </w:r>
     </w:p>
     <w:p>
@@ -9379,11 +8658,11 @@
       <w:pPr>
         <w:pStyle w:val="Ttulo3"/>
       </w:pPr>
-      <w:bookmarkStart w:id="18" w:name="_Toc61816781"/>
+      <w:bookmarkStart w:id="17" w:name="_Toc61816781"/>
       <w:r>
         <w:t>Justified solution adopted</w:t>
       </w:r>
-      <w:bookmarkEnd w:id="18"/>
+      <w:bookmarkEnd w:id="17"/>
     </w:p>
     <w:p>
       <w:r>
@@ -9403,57 +8682,57 @@
       <w:pPr>
         <w:pStyle w:val="Ttulo2"/>
       </w:pPr>
-      <w:bookmarkStart w:id="19" w:name="_Toc61816782"/>
+      <w:bookmarkStart w:id="18" w:name="_Toc61816782"/>
       <w:r>
         <w:lastRenderedPageBreak/>
         <w:t>Decision 4: Initial data load</w:t>
       </w:r>
+      <w:bookmarkEnd w:id="18"/>
+    </w:p>
+    <w:p>
+      <w:pPr>
+        <w:pStyle w:val="Ttulo3"/>
+        <w:rPr>
+          <w:lang w:val="en-GB"/>
+        </w:rPr>
+      </w:pPr>
+      <w:bookmarkStart w:id="19" w:name="_Toc61816783"/>
+      <w:r>
+        <w:rPr>
+          <w:lang w:val="en-GB"/>
+        </w:rPr>
+        <w:t>Problem description:</w:t>
+      </w:r>
       <w:bookmarkEnd w:id="19"/>
     </w:p>
     <w:p>
       <w:pPr>
+        <w:jc w:val="both"/>
+        <w:rPr>
+          <w:lang w:val="en-GB"/>
+        </w:rPr>
+      </w:pPr>
+      <w:r>
+        <w:t>Though initial data is not necessary for the system to work, it is a good way of generating a fast showcase of what the application is able to.</w:t>
+      </w:r>
+    </w:p>
+    <w:p>
+      <w:pPr>
         <w:pStyle w:val="Ttulo3"/>
         <w:rPr>
           <w:lang w:val="en-GB"/>
         </w:rPr>
       </w:pPr>
-      <w:bookmarkStart w:id="20" w:name="_Toc61816783"/>
-      <w:r>
-        <w:rPr>
-          <w:lang w:val="en-GB"/>
-        </w:rPr>
-        <w:t>Problem description:</w:t>
+      <w:bookmarkStart w:id="20" w:name="_Toc61816784"/>
+      <w:r>
+        <w:rPr>
+          <w:lang w:val="en-GB"/>
+        </w:rPr>
+        <w:t>Alternative evaluated solutions:</w:t>
       </w:r>
       <w:bookmarkEnd w:id="20"/>
     </w:p>
     <w:p>
-      <w:pPr>
-        <w:jc w:val="both"/>
-        <w:rPr>
-          <w:lang w:val="en-GB"/>
-        </w:rPr>
-      </w:pPr>
-      <w:r>
-        <w:t>Though initial data is not necessary for the system to work, it is a good way of generating a fast showcase of what the application is able to.</w:t>
-      </w:r>
-    </w:p>
-    <w:p>
-      <w:pPr>
-        <w:pStyle w:val="Ttulo3"/>
-        <w:rPr>
-          <w:lang w:val="en-GB"/>
-        </w:rPr>
-      </w:pPr>
-      <w:bookmarkStart w:id="21" w:name="_Toc61816784"/>
-      <w:r>
-        <w:rPr>
-          <w:lang w:val="en-GB"/>
-        </w:rPr>
-        <w:t>Alternative evaluated solutions:</w:t>
-      </w:r>
-      <w:bookmarkEnd w:id="21"/>
-    </w:p>
-    <w:p>
       <w:r>
         <w:rPr>
           <w:rStyle w:val="Ttulo4Car"/>
@@ -9461,15 +8740,7 @@
         <w:t>Alternative 4.a:</w:t>
       </w:r>
       <w:r>
-        <w:t xml:space="preserve"> Use </w:t>
-      </w:r>
-      <w:proofErr w:type="spellStart"/>
-      <w:r>
-        <w:t>data.sql</w:t>
-      </w:r>
-      <w:proofErr w:type="spellEnd"/>
-      <w:r>
-        <w:t xml:space="preserve"> file</w:t>
+        <w:t xml:space="preserve"> Use data.sql file</w:t>
       </w:r>
     </w:p>
     <w:p>
@@ -9516,7 +8787,6 @@
           <w:lang w:val="es-ES"/>
         </w:rPr>
       </w:pPr>
-      <w:proofErr w:type="spellStart"/>
       <w:r>
         <w:rPr>
           <w:b/>
@@ -9525,7 +8795,6 @@
         </w:rPr>
         <w:t>Disadvantages</w:t>
       </w:r>
-      <w:proofErr w:type="spellEnd"/>
       <w:r>
         <w:rPr>
           <w:lang w:val="es-ES"/>
@@ -9563,13 +8832,8 @@
       <w:r>
         <w:t xml:space="preserve">Use a </w:t>
       </w:r>
-      <w:proofErr w:type="spellStart"/>
-      <w:r>
-        <w:t>CommandLineRunner</w:t>
-      </w:r>
-      <w:proofErr w:type="spellEnd"/>
-      <w:r>
-        <w:t xml:space="preserve"> </w:t>
+      <w:r>
+        <w:t xml:space="preserve">CommandLineRunner </w:t>
       </w:r>
       <w:r>
         <w:t>class to inject data just before start</w:t>
@@ -9623,23 +8887,13 @@
           <w:lang w:val="es-ES"/>
         </w:rPr>
       </w:pPr>
-      <w:proofErr w:type="spellStart"/>
       <w:r>
         <w:rPr>
           <w:b/>
           <w:bCs/>
           <w:lang w:val="es-ES"/>
         </w:rPr>
-        <w:t>Disadvantages</w:t>
-      </w:r>
-      <w:proofErr w:type="spellEnd"/>
-      <w:r>
-        <w:rPr>
-          <w:b/>
-          <w:bCs/>
-          <w:lang w:val="es-ES"/>
-        </w:rPr>
-        <w:t>:</w:t>
+        <w:t>Disadvantages:</w:t>
       </w:r>
     </w:p>
     <w:p>
@@ -9663,11 +8917,11 @@
       <w:pPr>
         <w:pStyle w:val="Ttulo3"/>
       </w:pPr>
-      <w:bookmarkStart w:id="22" w:name="_Toc61816785"/>
+      <w:bookmarkStart w:id="21" w:name="_Toc61816785"/>
       <w:r>
         <w:t>Justified solution adopted</w:t>
       </w:r>
-      <w:bookmarkEnd w:id="22"/>
+      <w:bookmarkEnd w:id="21"/>
     </w:p>
     <w:p>
       <w:pPr>
@@ -9695,37 +8949,37 @@
       <w:pPr>
         <w:pStyle w:val="Ttulo2"/>
       </w:pPr>
-      <w:bookmarkStart w:id="23" w:name="_Toc61816786"/>
+      <w:bookmarkStart w:id="22" w:name="_Toc61816786"/>
       <w:r>
         <w:lastRenderedPageBreak/>
         <w:t>Decision 5: Security Layer</w:t>
       </w:r>
+      <w:bookmarkEnd w:id="22"/>
+    </w:p>
+    <w:p>
+      <w:pPr>
+        <w:pStyle w:val="Ttulo3"/>
+      </w:pPr>
+      <w:bookmarkStart w:id="23" w:name="_Toc61816787"/>
+      <w:r>
+        <w:t>Problem description:</w:t>
+      </w:r>
       <w:bookmarkEnd w:id="23"/>
     </w:p>
     <w:p>
+      <w:r>
+        <w:t>We need a login system to identify and authorize users.</w:t>
+      </w:r>
+    </w:p>
+    <w:p>
       <w:pPr>
         <w:pStyle w:val="Ttulo3"/>
       </w:pPr>
-      <w:bookmarkStart w:id="24" w:name="_Toc61816787"/>
-      <w:r>
-        <w:t>Problem description:</w:t>
+      <w:bookmarkStart w:id="24" w:name="_Toc61816788"/>
+      <w:r>
+        <w:t>Alternative evaluated solutions:</w:t>
       </w:r>
       <w:bookmarkEnd w:id="24"/>
-    </w:p>
-    <w:p>
-      <w:r>
-        <w:t>We need a login system to identify and authorize users.</w:t>
-      </w:r>
-    </w:p>
-    <w:p>
-      <w:pPr>
-        <w:pStyle w:val="Ttulo3"/>
-      </w:pPr>
-      <w:bookmarkStart w:id="25" w:name="_Toc61816788"/>
-      <w:r>
-        <w:t>Alternative evaluated solutions:</w:t>
-      </w:r>
-      <w:bookmarkEnd w:id="25"/>
     </w:p>
     <w:p>
       <w:r>
@@ -9785,7 +9039,6 @@
           <w:lang w:val="es-ES"/>
         </w:rPr>
       </w:pPr>
-      <w:proofErr w:type="spellStart"/>
       <w:r>
         <w:rPr>
           <w:b/>
@@ -9794,7 +9047,6 @@
         </w:rPr>
         <w:t>Disadvantages</w:t>
       </w:r>
-      <w:proofErr w:type="spellEnd"/>
       <w:r>
         <w:rPr>
           <w:lang w:val="es-ES"/>
@@ -9902,23 +9154,13 @@
           <w:lang w:val="es-ES"/>
         </w:rPr>
       </w:pPr>
-      <w:proofErr w:type="spellStart"/>
       <w:r>
         <w:rPr>
           <w:b/>
           <w:bCs/>
           <w:lang w:val="es-ES"/>
         </w:rPr>
-        <w:t>Disadvantages</w:t>
-      </w:r>
-      <w:proofErr w:type="spellEnd"/>
-      <w:r>
-        <w:rPr>
-          <w:b/>
-          <w:bCs/>
-          <w:lang w:val="es-ES"/>
-        </w:rPr>
-        <w:t xml:space="preserve">: </w:t>
+        <w:t xml:space="preserve">Disadvantages: </w:t>
       </w:r>
     </w:p>
     <w:p>
@@ -9954,11 +9196,11 @@
       <w:pPr>
         <w:pStyle w:val="Ttulo3"/>
       </w:pPr>
-      <w:bookmarkStart w:id="26" w:name="_Toc61816789"/>
+      <w:bookmarkStart w:id="25" w:name="_Toc61816789"/>
       <w:r>
         <w:t>Justified solution adopted</w:t>
       </w:r>
-      <w:bookmarkEnd w:id="26"/>
+      <w:bookmarkEnd w:id="25"/>
     </w:p>
     <w:p>
       <w:r>
@@ -9982,37 +9224,37 @@
       <w:pPr>
         <w:pStyle w:val="Ttulo2"/>
       </w:pPr>
-      <w:bookmarkStart w:id="27" w:name="_Toc61816790"/>
+      <w:bookmarkStart w:id="26" w:name="_Toc61816790"/>
       <w:r>
         <w:lastRenderedPageBreak/>
         <w:t>Decision 6: Controller creation</w:t>
       </w:r>
+      <w:bookmarkEnd w:id="26"/>
+    </w:p>
+    <w:p>
+      <w:pPr>
+        <w:pStyle w:val="Ttulo3"/>
+      </w:pPr>
+      <w:bookmarkStart w:id="27" w:name="_Toc61816791"/>
+      <w:r>
+        <w:t>Problem description:</w:t>
+      </w:r>
       <w:bookmarkEnd w:id="27"/>
     </w:p>
     <w:p>
+      <w:r>
+        <w:t>We must choose how to organize the creation of controllers</w:t>
+      </w:r>
+    </w:p>
+    <w:p>
       <w:pPr>
         <w:pStyle w:val="Ttulo3"/>
       </w:pPr>
-      <w:bookmarkStart w:id="28" w:name="_Toc61816791"/>
-      <w:r>
-        <w:t>Problem description:</w:t>
+      <w:bookmarkStart w:id="28" w:name="_Toc61816792"/>
+      <w:r>
+        <w:t>Alternative evaluated solutions:</w:t>
       </w:r>
       <w:bookmarkEnd w:id="28"/>
-    </w:p>
-    <w:p>
-      <w:r>
-        <w:t>We must choose how to organize the creation of controllers</w:t>
-      </w:r>
-    </w:p>
-    <w:p>
-      <w:pPr>
-        <w:pStyle w:val="Ttulo3"/>
-      </w:pPr>
-      <w:bookmarkStart w:id="29" w:name="_Toc61816792"/>
-      <w:r>
-        <w:t>Alternative evaluated solutions:</w:t>
-      </w:r>
-      <w:bookmarkEnd w:id="29"/>
     </w:p>
     <w:p>
       <w:r>
@@ -10072,7 +9314,6 @@
           <w:lang w:val="es-ES"/>
         </w:rPr>
       </w:pPr>
-      <w:proofErr w:type="spellStart"/>
       <w:r>
         <w:rPr>
           <w:b/>
@@ -10081,7 +9322,6 @@
         </w:rPr>
         <w:t>Disadvantages</w:t>
       </w:r>
-      <w:proofErr w:type="spellEnd"/>
       <w:r>
         <w:rPr>
           <w:lang w:val="es-ES"/>
@@ -10181,23 +9421,13 @@
           <w:lang w:val="es-ES"/>
         </w:rPr>
       </w:pPr>
-      <w:proofErr w:type="spellStart"/>
       <w:r>
         <w:rPr>
           <w:b/>
           <w:bCs/>
           <w:lang w:val="es-ES"/>
         </w:rPr>
-        <w:t>Disadvantages</w:t>
-      </w:r>
-      <w:proofErr w:type="spellEnd"/>
-      <w:r>
-        <w:rPr>
-          <w:b/>
-          <w:bCs/>
-          <w:lang w:val="es-ES"/>
-        </w:rPr>
-        <w:t xml:space="preserve">: </w:t>
+        <w:t xml:space="preserve">Disadvantages: </w:t>
       </w:r>
     </w:p>
     <w:p>
@@ -10233,11 +9463,11 @@
       <w:pPr>
         <w:pStyle w:val="Ttulo3"/>
       </w:pPr>
-      <w:bookmarkStart w:id="30" w:name="_Toc61816793"/>
+      <w:bookmarkStart w:id="29" w:name="_Toc61816793"/>
       <w:r>
         <w:t>Justified solution adopted</w:t>
       </w:r>
-      <w:bookmarkEnd w:id="30"/>
+      <w:bookmarkEnd w:id="29"/>
     </w:p>
     <w:p>
       <w:r>
@@ -10343,14 +9573,12 @@
         <w:lang w:val="es-ES"/>
       </w:rPr>
     </w:pPr>
-    <w:proofErr w:type="spellStart"/>
     <w:r>
       <w:rPr>
         <w:lang w:val="es-ES"/>
       </w:rPr>
       <w:t>Standby</w:t>
     </w:r>
-    <w:proofErr w:type="spellEnd"/>
     <w:r>
       <w:rPr>
         <w:lang w:val="es-ES"/>
@@ -14638,6 +13866,12 @@
 </file>
 
 <file path=customXml/item1.xml><?xml version="1.0" encoding="utf-8"?>
+<p:properties xmlns:p="http://schemas.microsoft.com/office/2006/metadata/properties" xmlns:xsi="http://www.w3.org/2001/XMLSchema-instance" xmlns:pc="http://schemas.microsoft.com/office/infopath/2007/PartnerControls">
+  <documentManagement/>
+</p:properties>
+</file>
+
+<file path=customXml/item2.xml><?xml version="1.0" encoding="utf-8"?>
 <ct:contentTypeSchema xmlns:ct="http://schemas.microsoft.com/office/2006/metadata/contentType" xmlns:ma="http://schemas.microsoft.com/office/2006/metadata/properties/metaAttributes" ct:_="" ma:_="" ma:contentTypeName="Document" ma:contentTypeID="0x01010031BC642E4B20824EA6078B1C39E23625" ma:contentTypeVersion="10" ma:contentTypeDescription="Create a new document." ma:contentTypeScope="" ma:versionID="1583cb1547aa66bb2b3d3f964fdeab3e">
   <xsd:schema xmlns:xsd="http://www.w3.org/2001/XMLSchema" xmlns:xs="http://www.w3.org/2001/XMLSchema" xmlns:p="http://schemas.microsoft.com/office/2006/metadata/properties" xmlns:ns2="2ac9901a-f2b7-4a00-b8a6-a48c20084dcb" targetNamespace="http://schemas.microsoft.com/office/2006/metadata/properties" ma:root="true" ma:fieldsID="cce32c6085dbc83847f7fc21d150813f" ns2:_="">
     <xsd:import namespace="2ac9901a-f2b7-4a00-b8a6-a48c20084dcb"/>
@@ -14821,13 +14055,11 @@
 </ct:contentTypeSchema>
 </file>
 
-<file path=customXml/item2.xml><?xml version="1.0" encoding="utf-8"?>
-<p:properties xmlns:p="http://schemas.microsoft.com/office/2006/metadata/properties" xmlns:xsi="http://www.w3.org/2001/XMLSchema-instance" xmlns:pc="http://schemas.microsoft.com/office/infopath/2007/PartnerControls">
-  <documentManagement/>
-</p:properties>
+<file path=customXml/item3.xml><?xml version="1.0" encoding="utf-8"?>
+<b:Sources xmlns:b="http://schemas.openxmlformats.org/officeDocument/2006/bibliography" xmlns="http://schemas.openxmlformats.org/officeDocument/2006/bibliography" SelectedStyle="\APASixthEditionOfficeOnline.xsl" StyleName="APA" Version="6"/>
 </file>
 
-<file path=customXml/item3.xml><?xml version="1.0" encoding="utf-8"?>
+<file path=customXml/item4.xml><?xml version="1.0" encoding="utf-8"?>
 <?mso-contentType ?>
 <FormTemplates xmlns="http://schemas.microsoft.com/sharepoint/v3/contenttype/forms">
   <Display>DocumentLibraryForm</Display>
@@ -14836,11 +14068,16 @@
 </FormTemplates>
 </file>
 
-<file path=customXml/item4.xml><?xml version="1.0" encoding="utf-8"?>
-<b:Sources xmlns:b="http://schemas.openxmlformats.org/officeDocument/2006/bibliography" xmlns="http://schemas.openxmlformats.org/officeDocument/2006/bibliography" SelectedStyle="\APASixthEditionOfficeOnline.xsl" StyleName="APA" Version="6"/>
+<file path=customXml/itemProps1.xml><?xml version="1.0" encoding="utf-8"?>
+<ds:datastoreItem xmlns:ds="http://schemas.openxmlformats.org/officeDocument/2006/customXml" ds:itemID="{881E4EBD-0649-4424-AEDA-9B7C2646F47E}">
+  <ds:schemaRefs>
+    <ds:schemaRef ds:uri="http://schemas.microsoft.com/office/2006/metadata/properties"/>
+    <ds:schemaRef ds:uri="http://schemas.microsoft.com/office/infopath/2007/PartnerControls"/>
+  </ds:schemaRefs>
+</ds:datastoreItem>
 </file>
 
-<file path=customXml/itemProps1.xml><?xml version="1.0" encoding="utf-8"?>
+<file path=customXml/itemProps2.xml><?xml version="1.0" encoding="utf-8"?>
 <ds:datastoreItem xmlns:ds="http://schemas.openxmlformats.org/officeDocument/2006/customXml" ds:itemID="{FC09E85B-5CAE-4AE3-AE30-C1FAC1AEBA82}">
   <ds:schemaRefs>
     <ds:schemaRef ds:uri="http://schemas.microsoft.com/office/2006/metadata/contentType"/>
@@ -14858,27 +14095,18 @@
 </ds:datastoreItem>
 </file>
 
-<file path=customXml/itemProps2.xml><?xml version="1.0" encoding="utf-8"?>
-<ds:datastoreItem xmlns:ds="http://schemas.openxmlformats.org/officeDocument/2006/customXml" ds:itemID="{881E4EBD-0649-4424-AEDA-9B7C2646F47E}">
+<file path=customXml/itemProps3.xml><?xml version="1.0" encoding="utf-8"?>
+<ds:datastoreItem xmlns:ds="http://schemas.openxmlformats.org/officeDocument/2006/customXml" ds:itemID="{C4BCD837-5452-4BEA-84F9-63B294809213}">
   <ds:schemaRefs>
-    <ds:schemaRef ds:uri="http://schemas.microsoft.com/office/2006/metadata/properties"/>
-    <ds:schemaRef ds:uri="http://schemas.microsoft.com/office/infopath/2007/PartnerControls"/>
+    <ds:schemaRef ds:uri="http://schemas.openxmlformats.org/officeDocument/2006/bibliography"/>
   </ds:schemaRefs>
 </ds:datastoreItem>
 </file>
 
-<file path=customXml/itemProps3.xml><?xml version="1.0" encoding="utf-8"?>
+<file path=customXml/itemProps4.xml><?xml version="1.0" encoding="utf-8"?>
 <ds:datastoreItem xmlns:ds="http://schemas.openxmlformats.org/officeDocument/2006/customXml" ds:itemID="{6C2EDCC3-C7B5-4E94-871F-572D5C0EE441}">
   <ds:schemaRefs>
     <ds:schemaRef ds:uri="http://schemas.microsoft.com/sharepoint/v3/contenttype/forms"/>
   </ds:schemaRefs>
 </ds:datastoreItem>
-</file>
-
-<file path=customXml/itemProps4.xml><?xml version="1.0" encoding="utf-8"?>
-<ds:datastoreItem xmlns:ds="http://schemas.openxmlformats.org/officeDocument/2006/customXml" ds:itemID="{C4BCD837-5452-4BEA-84F9-63B294809213}">
-  <ds:schemaRefs>
-    <ds:schemaRef ds:uri="http://schemas.openxmlformats.org/officeDocument/2006/bibliography"/>
-  </ds:schemaRefs>
-</ds:datastoreItem>
 </file>
</xml_diff>